<commit_message>
Report final and README
</commit_message>
<xml_diff>
--- a/TP01_21149/doc/tp01_21149.docx
+++ b/TP01_21149/doc/tp01_21149.docx
@@ -244,6 +244,7 @@
           <w:szCs w:val="32"/>
         </w:rPr>
       </w:pPr>
+      <w:proofErr w:type="spellStart"/>
       <w:r>
         <w:rPr>
           <w:b/>
@@ -251,81 +252,89 @@
           <w:sz w:val="32"/>
           <w:szCs w:val="32"/>
         </w:rPr>
-        <w:t>Extract, Transform &amp; Load – IMDB Movie Dataset</w:t>
-      </w:r>
-    </w:p>
-    <w:p>
-      <w:pPr>
-        <w:jc w:val="center"/>
-        <w:rPr>
+        <w:t>Extract</w:t>
+      </w:r>
+      <w:proofErr w:type="spellEnd"/>
+      <w:r>
+        <w:rPr>
+          <w:b/>
+          <w:bCs/>
           <w:sz w:val="32"/>
           <w:szCs w:val="32"/>
         </w:rPr>
-      </w:pPr>
-      <w:r>
-        <w:rPr>
+        <w:t xml:space="preserve">, </w:t>
+      </w:r>
+      <w:proofErr w:type="spellStart"/>
+      <w:r>
+        <w:rPr>
+          <w:b/>
+          <w:bCs/>
           <w:sz w:val="32"/>
           <w:szCs w:val="32"/>
         </w:rPr>
-        <w:t>Engenharia de Sistemas Informáticos</w:t>
-      </w:r>
-      <w:r>
-        <w:t xml:space="preserve"> </w:t>
-      </w:r>
-    </w:p>
-    <w:p>
-      <w:pPr>
-        <w:jc w:val="center"/>
-        <w:rPr>
+        <w:t>Transform</w:t>
+      </w:r>
+      <w:proofErr w:type="spellEnd"/>
+      <w:r>
+        <w:rPr>
+          <w:b/>
+          <w:bCs/>
           <w:sz w:val="32"/>
           <w:szCs w:val="32"/>
         </w:rPr>
-      </w:pPr>
-    </w:p>
-    <w:p>
-      <w:pPr>
-        <w:jc w:val="center"/>
-        <w:rPr>
+        <w:t xml:space="preserve"> &amp; </w:t>
+      </w:r>
+      <w:proofErr w:type="spellStart"/>
+      <w:r>
+        <w:rPr>
+          <w:b/>
+          <w:bCs/>
           <w:sz w:val="32"/>
           <w:szCs w:val="32"/>
         </w:rPr>
-      </w:pPr>
-    </w:p>
-    <w:p>
-      <w:pPr>
-        <w:jc w:val="center"/>
-        <w:rPr>
+        <w:t>Load</w:t>
+      </w:r>
+      <w:proofErr w:type="spellEnd"/>
+      <w:r>
+        <w:rPr>
+          <w:b/>
+          <w:bCs/>
           <w:sz w:val="32"/>
           <w:szCs w:val="32"/>
         </w:rPr>
-      </w:pPr>
-    </w:p>
-    <w:p>
-      <w:pPr>
-        <w:jc w:val="center"/>
-        <w:rPr>
+        <w:t xml:space="preserve"> – IMDB </w:t>
+      </w:r>
+      <w:proofErr w:type="spellStart"/>
+      <w:r>
+        <w:rPr>
+          <w:b/>
+          <w:bCs/>
           <w:sz w:val="32"/>
           <w:szCs w:val="32"/>
         </w:rPr>
-      </w:pPr>
-    </w:p>
-    <w:p>
-      <w:pPr>
-        <w:jc w:val="center"/>
-        <w:rPr>
+        <w:t>Movie</w:t>
+      </w:r>
+      <w:proofErr w:type="spellEnd"/>
+      <w:r>
+        <w:rPr>
+          <w:b/>
+          <w:bCs/>
           <w:sz w:val="32"/>
           <w:szCs w:val="32"/>
         </w:rPr>
-      </w:pPr>
-    </w:p>
-    <w:p>
-      <w:pPr>
-        <w:jc w:val="center"/>
-        <w:rPr>
+        <w:t xml:space="preserve"> </w:t>
+      </w:r>
+      <w:proofErr w:type="spellStart"/>
+      <w:r>
+        <w:rPr>
+          <w:b/>
+          <w:bCs/>
           <w:sz w:val="32"/>
           <w:szCs w:val="32"/>
         </w:rPr>
-      </w:pPr>
+        <w:t>Dataset</w:t>
+      </w:r>
+      <w:proofErr w:type="spellEnd"/>
     </w:p>
     <w:p>
       <w:pPr>
@@ -335,14 +344,87 @@
           <w:szCs w:val="32"/>
         </w:rPr>
       </w:pPr>
-    </w:p>
-    <w:p>
-      <w:pPr>
-        <w:jc w:val="center"/>
+      <w:r>
         <w:rPr>
           <w:sz w:val="32"/>
           <w:szCs w:val="32"/>
         </w:rPr>
+        <w:t>Engenharia de Sistemas Informáticos</w:t>
+      </w:r>
+      <w:r>
+        <w:t xml:space="preserve"> </w:t>
+      </w:r>
+    </w:p>
+    <w:p>
+      <w:pPr>
+        <w:jc w:val="center"/>
+        <w:rPr>
+          <w:sz w:val="32"/>
+          <w:szCs w:val="32"/>
+        </w:rPr>
+      </w:pPr>
+    </w:p>
+    <w:p>
+      <w:pPr>
+        <w:jc w:val="center"/>
+        <w:rPr>
+          <w:sz w:val="32"/>
+          <w:szCs w:val="32"/>
+        </w:rPr>
+      </w:pPr>
+    </w:p>
+    <w:p>
+      <w:pPr>
+        <w:jc w:val="center"/>
+        <w:rPr>
+          <w:sz w:val="32"/>
+          <w:szCs w:val="32"/>
+        </w:rPr>
+      </w:pPr>
+    </w:p>
+    <w:p>
+      <w:pPr>
+        <w:jc w:val="center"/>
+        <w:rPr>
+          <w:sz w:val="32"/>
+          <w:szCs w:val="32"/>
+        </w:rPr>
+      </w:pPr>
+    </w:p>
+    <w:p>
+      <w:pPr>
+        <w:jc w:val="center"/>
+        <w:rPr>
+          <w:sz w:val="32"/>
+          <w:szCs w:val="32"/>
+        </w:rPr>
+      </w:pPr>
+    </w:p>
+    <w:p>
+      <w:pPr>
+        <w:jc w:val="center"/>
+        <w:rPr>
+          <w:sz w:val="32"/>
+          <w:szCs w:val="32"/>
+        </w:rPr>
+      </w:pPr>
+    </w:p>
+    <w:p>
+      <w:pPr>
+        <w:jc w:val="center"/>
+        <w:rPr>
+          <w:sz w:val="32"/>
+          <w:szCs w:val="32"/>
+        </w:rPr>
+      </w:pPr>
+    </w:p>
+    <w:p>
+      <w:pPr>
+        <w:jc w:val="center"/>
+        <w:rPr>
+          <w:sz w:val="32"/>
+          <w:szCs w:val="32"/>
+        </w:rPr>
       </w:pPr>
     </w:p>
     <w:p>
@@ -420,7 +502,7 @@
       <w:pPr>
         <w:pStyle w:val="Ttulo1"/>
       </w:pPr>
-      <w:bookmarkStart w:id="0" w:name="_Toc119438895"/>
+      <w:bookmarkStart w:id="0" w:name="_Toc119445390"/>
       <w:r>
         <w:lastRenderedPageBreak/>
         <w:t>Resumo</w:t>
@@ -459,6 +541,7 @@
       <w:r>
         <w:t xml:space="preserve">Numa primeira fase do documento consta uma introdução ao tema, objetivos do projeto, demonstração do </w:t>
       </w:r>
+      <w:proofErr w:type="spellStart"/>
       <w:r>
         <w:rPr>
           <w:i/>
@@ -466,6 +549,7 @@
         </w:rPr>
         <w:t>dataset</w:t>
       </w:r>
+      <w:proofErr w:type="spellEnd"/>
       <w:r>
         <w:t xml:space="preserve"> escolhido e das ferramentas escolhidas pelo aluno.</w:t>
       </w:r>
@@ -478,16 +562,35 @@
       <w:r>
         <w:t xml:space="preserve">Numa segunda fase está presente a explicação da solução mais detalhada, tanto a parte realizada no programa </w:t>
       </w:r>
-      <w:r>
-        <w:rPr>
-          <w:i/>
-          <w:iCs/>
-        </w:rPr>
-        <w:t>Pentaho Kettle</w:t>
-      </w:r>
+      <w:proofErr w:type="spellStart"/>
+      <w:r>
+        <w:rPr>
+          <w:i/>
+          <w:iCs/>
+        </w:rPr>
+        <w:t>Pentaho</w:t>
+      </w:r>
+      <w:proofErr w:type="spellEnd"/>
+      <w:r>
+        <w:rPr>
+          <w:i/>
+          <w:iCs/>
+        </w:rPr>
+        <w:t xml:space="preserve"> </w:t>
+      </w:r>
+      <w:proofErr w:type="spellStart"/>
+      <w:r>
+        <w:rPr>
+          <w:i/>
+          <w:iCs/>
+        </w:rPr>
+        <w:t>Kettle</w:t>
+      </w:r>
+      <w:proofErr w:type="spellEnd"/>
       <w:r>
         <w:t xml:space="preserve">, em </w:t>
       </w:r>
+      <w:proofErr w:type="spellStart"/>
       <w:r>
         <w:rPr>
           <w:i/>
@@ -495,9 +598,11 @@
         </w:rPr>
         <w:t>Python</w:t>
       </w:r>
+      <w:proofErr w:type="spellEnd"/>
       <w:r>
         <w:t xml:space="preserve"> ou em </w:t>
       </w:r>
+      <w:proofErr w:type="spellStart"/>
       <w:r>
         <w:rPr>
           <w:i/>
@@ -505,6 +610,7 @@
         </w:rPr>
         <w:t>AngularJS</w:t>
       </w:r>
+      <w:proofErr w:type="spellEnd"/>
       <w:r>
         <w:t>.</w:t>
       </w:r>
@@ -672,7 +778,7 @@
           <w:r>
             <w:fldChar w:fldCharType="separate"/>
           </w:r>
-          <w:hyperlink w:anchor="_Toc119438895" w:history="1">
+          <w:hyperlink w:anchor="_Toc119445390" w:history="1">
             <w:r>
               <w:rPr>
                 <w:rStyle w:val="Hiperligao"/>
@@ -699,7 +805,7 @@
                 <w:noProof/>
                 <w:webHidden/>
               </w:rPr>
-              <w:instrText xml:space="preserve"> PAGEREF _Toc119438895 \h </w:instrText>
+              <w:instrText xml:space="preserve"> PAGEREF _Toc119445390 \h </w:instrText>
             </w:r>
             <w:r>
               <w:rPr>
@@ -742,7 +848,7 @@
               <w:lang w:eastAsia="pt-PT"/>
             </w:rPr>
           </w:pPr>
-          <w:hyperlink w:anchor="_Toc119438896" w:history="1">
+          <w:hyperlink w:anchor="_Toc119445391" w:history="1">
             <w:r>
               <w:rPr>
                 <w:rStyle w:val="Hiperligao"/>
@@ -769,7 +875,7 @@
                 <w:noProof/>
                 <w:webHidden/>
               </w:rPr>
-              <w:instrText xml:space="preserve"> PAGEREF _Toc119438896 \h </w:instrText>
+              <w:instrText xml:space="preserve"> PAGEREF _Toc119445391 \h </w:instrText>
             </w:r>
             <w:r>
               <w:rPr>
@@ -812,7 +918,7 @@
               <w:lang w:eastAsia="pt-PT"/>
             </w:rPr>
           </w:pPr>
-          <w:hyperlink w:anchor="_Toc119438897" w:history="1">
+          <w:hyperlink w:anchor="_Toc119445392" w:history="1">
             <w:r>
               <w:rPr>
                 <w:rStyle w:val="Hiperligao"/>
@@ -839,7 +945,7 @@
                 <w:noProof/>
                 <w:webHidden/>
               </w:rPr>
-              <w:instrText xml:space="preserve"> PAGEREF _Toc119438897 \h </w:instrText>
+              <w:instrText xml:space="preserve"> PAGEREF _Toc119445392 \h </w:instrText>
             </w:r>
             <w:r>
               <w:rPr>
@@ -882,7 +988,7 @@
               <w:lang w:eastAsia="pt-PT"/>
             </w:rPr>
           </w:pPr>
-          <w:hyperlink w:anchor="_Toc119438898" w:history="1">
+          <w:hyperlink w:anchor="_Toc119445393" w:history="1">
             <w:r>
               <w:rPr>
                 <w:rStyle w:val="Hiperligao"/>
@@ -909,7 +1015,7 @@
                 <w:noProof/>
                 <w:webHidden/>
               </w:rPr>
-              <w:instrText xml:space="preserve"> PAGEREF _Toc119438898 \h </w:instrText>
+              <w:instrText xml:space="preserve"> PAGEREF _Toc119445393 \h </w:instrText>
             </w:r>
             <w:r>
               <w:rPr>
@@ -952,7 +1058,7 @@
               <w:lang w:eastAsia="pt-PT"/>
             </w:rPr>
           </w:pPr>
-          <w:hyperlink w:anchor="_Toc119438899" w:history="1">
+          <w:hyperlink w:anchor="_Toc119445394" w:history="1">
             <w:r>
               <w:rPr>
                 <w:rStyle w:val="Hiperligao"/>
@@ -979,7 +1085,7 @@
                 <w:noProof/>
                 <w:webHidden/>
               </w:rPr>
-              <w:instrText xml:space="preserve"> PAGEREF _Toc119438899 \h </w:instrText>
+              <w:instrText xml:space="preserve"> PAGEREF _Toc119445394 \h </w:instrText>
             </w:r>
             <w:r>
               <w:rPr>
@@ -1022,7 +1128,7 @@
               <w:lang w:eastAsia="pt-PT"/>
             </w:rPr>
           </w:pPr>
-          <w:hyperlink w:anchor="_Toc119438900" w:history="1">
+          <w:hyperlink w:anchor="_Toc119445395" w:history="1">
             <w:r>
               <w:rPr>
                 <w:rStyle w:val="Hiperligao"/>
@@ -1049,7 +1155,7 @@
                 <w:noProof/>
                 <w:webHidden/>
               </w:rPr>
-              <w:instrText xml:space="preserve"> PAGEREF _Toc119438900 \h </w:instrText>
+              <w:instrText xml:space="preserve"> PAGEREF _Toc119445395 \h </w:instrText>
             </w:r>
             <w:r>
               <w:rPr>
@@ -1092,7 +1198,7 @@
               <w:lang w:eastAsia="pt-PT"/>
             </w:rPr>
           </w:pPr>
-          <w:hyperlink w:anchor="_Toc119438901" w:history="1">
+          <w:hyperlink w:anchor="_Toc119445396" w:history="1">
             <w:r>
               <w:rPr>
                 <w:rStyle w:val="Hiperligao"/>
@@ -1119,7 +1225,7 @@
                 <w:noProof/>
                 <w:webHidden/>
               </w:rPr>
-              <w:instrText xml:space="preserve"> PAGEREF _Toc119438901 \h </w:instrText>
+              <w:instrText xml:space="preserve"> PAGEREF _Toc119445396 \h </w:instrText>
             </w:r>
             <w:r>
               <w:rPr>
@@ -1162,7 +1268,7 @@
               <w:lang w:eastAsia="pt-PT"/>
             </w:rPr>
           </w:pPr>
-          <w:hyperlink w:anchor="_Toc119438902" w:history="1">
+          <w:hyperlink w:anchor="_Toc119445397" w:history="1">
             <w:r>
               <w:rPr>
                 <w:rStyle w:val="Hiperligao"/>
@@ -1189,7 +1295,7 @@
                 <w:noProof/>
                 <w:webHidden/>
               </w:rPr>
-              <w:instrText xml:space="preserve"> PAGEREF _Toc119438902 \h </w:instrText>
+              <w:instrText xml:space="preserve"> PAGEREF _Toc119445397 \h </w:instrText>
             </w:r>
             <w:r>
               <w:rPr>
@@ -1232,7 +1338,7 @@
               <w:lang w:eastAsia="pt-PT"/>
             </w:rPr>
           </w:pPr>
-          <w:hyperlink w:anchor="_Toc119438903" w:history="1">
+          <w:hyperlink w:anchor="_Toc119445398" w:history="1">
             <w:r>
               <w:rPr>
                 <w:rStyle w:val="Hiperligao"/>
@@ -1259,7 +1365,7 @@
                 <w:noProof/>
                 <w:webHidden/>
               </w:rPr>
-              <w:instrText xml:space="preserve"> PAGEREF _Toc119438903 \h </w:instrText>
+              <w:instrText xml:space="preserve"> PAGEREF _Toc119445398 \h </w:instrText>
             </w:r>
             <w:r>
               <w:rPr>
@@ -1302,7 +1408,7 @@
               <w:lang w:eastAsia="pt-PT"/>
             </w:rPr>
           </w:pPr>
-          <w:hyperlink w:anchor="_Toc119438904" w:history="1">
+          <w:hyperlink w:anchor="_Toc119445399" w:history="1">
             <w:r>
               <w:rPr>
                 <w:rStyle w:val="Hiperligao"/>
@@ -1329,7 +1435,7 @@
                 <w:noProof/>
                 <w:webHidden/>
               </w:rPr>
-              <w:instrText xml:space="preserve"> PAGEREF _Toc119438904 \h </w:instrText>
+              <w:instrText xml:space="preserve"> PAGEREF _Toc119445399 \h </w:instrText>
             </w:r>
             <w:r>
               <w:rPr>
@@ -1372,7 +1478,7 @@
               <w:lang w:eastAsia="pt-PT"/>
             </w:rPr>
           </w:pPr>
-          <w:hyperlink w:anchor="_Toc119438905" w:history="1">
+          <w:hyperlink w:anchor="_Toc119445400" w:history="1">
             <w:r>
               <w:rPr>
                 <w:rStyle w:val="Hiperligao"/>
@@ -1399,7 +1505,7 @@
                 <w:noProof/>
                 <w:webHidden/>
               </w:rPr>
-              <w:instrText xml:space="preserve"> PAGEREF _Toc119438905 \h </w:instrText>
+              <w:instrText xml:space="preserve"> PAGEREF _Toc119445400 \h </w:instrText>
             </w:r>
             <w:r>
               <w:rPr>
@@ -1442,7 +1548,7 @@
               <w:lang w:eastAsia="pt-PT"/>
             </w:rPr>
           </w:pPr>
-          <w:hyperlink w:anchor="_Toc119438906" w:history="1">
+          <w:hyperlink w:anchor="_Toc119445401" w:history="1">
             <w:r>
               <w:rPr>
                 <w:rStyle w:val="Hiperligao"/>
@@ -1469,7 +1575,7 @@
                 <w:noProof/>
                 <w:webHidden/>
               </w:rPr>
-              <w:instrText xml:space="preserve"> PAGEREF _Toc119438906 \h </w:instrText>
+              <w:instrText xml:space="preserve"> PAGEREF _Toc119445401 \h </w:instrText>
             </w:r>
             <w:r>
               <w:rPr>
@@ -1512,7 +1618,7 @@
               <w:lang w:eastAsia="pt-PT"/>
             </w:rPr>
           </w:pPr>
-          <w:hyperlink w:anchor="_Toc119438907" w:history="1">
+          <w:hyperlink w:anchor="_Toc119445402" w:history="1">
             <w:r>
               <w:rPr>
                 <w:rStyle w:val="Hiperligao"/>
@@ -1539,7 +1645,7 @@
                 <w:noProof/>
                 <w:webHidden/>
               </w:rPr>
-              <w:instrText xml:space="preserve"> PAGEREF _Toc119438907 \h </w:instrText>
+              <w:instrText xml:space="preserve"> PAGEREF _Toc119445402 \h </w:instrText>
             </w:r>
             <w:r>
               <w:rPr>
@@ -1582,7 +1688,7 @@
               <w:lang w:eastAsia="pt-PT"/>
             </w:rPr>
           </w:pPr>
-          <w:hyperlink w:anchor="_Toc119438908" w:history="1">
+          <w:hyperlink w:anchor="_Toc119445403" w:history="1">
             <w:r>
               <w:rPr>
                 <w:rStyle w:val="Hiperligao"/>
@@ -1609,7 +1715,7 @@
                 <w:noProof/>
                 <w:webHidden/>
               </w:rPr>
-              <w:instrText xml:space="preserve"> PAGEREF _Toc119438908 \h </w:instrText>
+              <w:instrText xml:space="preserve"> PAGEREF _Toc119445403 \h </w:instrText>
             </w:r>
             <w:r>
               <w:rPr>
@@ -1652,7 +1758,7 @@
               <w:lang w:eastAsia="pt-PT"/>
             </w:rPr>
           </w:pPr>
-          <w:hyperlink w:anchor="_Toc119438909" w:history="1">
+          <w:hyperlink w:anchor="_Toc119445404" w:history="1">
             <w:r>
               <w:rPr>
                 <w:rStyle w:val="Hiperligao"/>
@@ -1679,7 +1785,7 @@
                 <w:noProof/>
                 <w:webHidden/>
               </w:rPr>
-              <w:instrText xml:space="preserve"> PAGEREF _Toc119438909 \h </w:instrText>
+              <w:instrText xml:space="preserve"> PAGEREF _Toc119445404 \h </w:instrText>
             </w:r>
             <w:r>
               <w:rPr>
@@ -1700,6 +1806,76 @@
                 <w:webHidden/>
               </w:rPr>
               <w:t>23</w:t>
+            </w:r>
+            <w:r>
+              <w:rPr>
+                <w:noProof/>
+                <w:webHidden/>
+              </w:rPr>
+              <w:fldChar w:fldCharType="end"/>
+            </w:r>
+          </w:hyperlink>
+        </w:p>
+        <w:p>
+          <w:pPr>
+            <w:pStyle w:val="ndice1"/>
+            <w:tabs>
+              <w:tab w:val="right" w:leader="dot" w:pos="8494"/>
+            </w:tabs>
+            <w:rPr>
+              <w:rFonts w:eastAsiaTheme="minorEastAsia"/>
+              <w:noProof/>
+              <w:lang w:eastAsia="pt-PT"/>
+            </w:rPr>
+          </w:pPr>
+          <w:hyperlink w:anchor="_Toc119445405" w:history="1">
+            <w:r>
+              <w:rPr>
+                <w:rStyle w:val="Hiperligao"/>
+                <w:noProof/>
+              </w:rPr>
+              <w:t>Referências</w:t>
+            </w:r>
+            <w:r>
+              <w:rPr>
+                <w:noProof/>
+                <w:webHidden/>
+              </w:rPr>
+              <w:tab/>
+            </w:r>
+            <w:r>
+              <w:rPr>
+                <w:noProof/>
+                <w:webHidden/>
+              </w:rPr>
+              <w:fldChar w:fldCharType="begin"/>
+            </w:r>
+            <w:r>
+              <w:rPr>
+                <w:noProof/>
+                <w:webHidden/>
+              </w:rPr>
+              <w:instrText xml:space="preserve"> PAGEREF _Toc119445405 \h </w:instrText>
+            </w:r>
+            <w:r>
+              <w:rPr>
+                <w:noProof/>
+                <w:webHidden/>
+              </w:rPr>
+            </w:r>
+            <w:r>
+              <w:rPr>
+                <w:noProof/>
+                <w:webHidden/>
+              </w:rPr>
+              <w:fldChar w:fldCharType="separate"/>
+            </w:r>
+            <w:r>
+              <w:rPr>
+                <w:noProof/>
+                <w:webHidden/>
+              </w:rPr>
+              <w:t>24</w:t>
             </w:r>
             <w:r>
               <w:rPr>
@@ -1736,12 +1912,11 @@
     <w:p/>
     <w:p/>
     <w:p/>
-    <w:p/>
     <w:p>
       <w:pPr>
         <w:pStyle w:val="Ttulo1"/>
       </w:pPr>
-      <w:bookmarkStart w:id="1" w:name="_Toc119438896"/>
+      <w:bookmarkStart w:id="1" w:name="_Toc119445391"/>
       <w:r>
         <w:lastRenderedPageBreak/>
         <w:t>Índice de Figuras</w:t>
@@ -1769,7 +1944,7 @@
       <w:r>
         <w:fldChar w:fldCharType="separate"/>
       </w:r>
-      <w:hyperlink w:anchor="_Toc119438910" w:history="1">
+      <w:hyperlink w:anchor="_Toc119445406" w:history="1">
         <w:r>
           <w:rPr>
             <w:rStyle w:val="Hiperligao"/>
@@ -1796,7 +1971,7 @@
             <w:noProof/>
             <w:webHidden/>
           </w:rPr>
-          <w:instrText xml:space="preserve"> PAGEREF _Toc119438910 \h </w:instrText>
+          <w:instrText xml:space="preserve"> PAGEREF _Toc119445406 \h </w:instrText>
         </w:r>
         <w:r>
           <w:rPr>
@@ -1839,7 +2014,7 @@
           <w:lang w:eastAsia="pt-PT"/>
         </w:rPr>
       </w:pPr>
-      <w:hyperlink w:anchor="_Toc119438911" w:history="1">
+      <w:hyperlink w:anchor="_Toc119445407" w:history="1">
         <w:r>
           <w:rPr>
             <w:rStyle w:val="Hiperligao"/>
@@ -1866,7 +2041,7 @@
             <w:noProof/>
             <w:webHidden/>
           </w:rPr>
-          <w:instrText xml:space="preserve"> PAGEREF _Toc119438911 \h </w:instrText>
+          <w:instrText xml:space="preserve"> PAGEREF _Toc119445407 \h </w:instrText>
         </w:r>
         <w:r>
           <w:rPr>
@@ -1909,7 +2084,7 @@
           <w:lang w:eastAsia="pt-PT"/>
         </w:rPr>
       </w:pPr>
-      <w:hyperlink w:anchor="_Toc119438912" w:history="1">
+      <w:hyperlink w:anchor="_Toc119445408" w:history="1">
         <w:r>
           <w:rPr>
             <w:rStyle w:val="Hiperligao"/>
@@ -1936,7 +2111,7 @@
             <w:noProof/>
             <w:webHidden/>
           </w:rPr>
-          <w:instrText xml:space="preserve"> PAGEREF _Toc119438912 \h </w:instrText>
+          <w:instrText xml:space="preserve"> PAGEREF _Toc119445408 \h </w:instrText>
         </w:r>
         <w:r>
           <w:rPr>
@@ -1979,7 +2154,7 @@
           <w:lang w:eastAsia="pt-PT"/>
         </w:rPr>
       </w:pPr>
-      <w:hyperlink w:anchor="_Toc119438913" w:history="1">
+      <w:hyperlink w:anchor="_Toc119445409" w:history="1">
         <w:r>
           <w:rPr>
             <w:rStyle w:val="Hiperligao"/>
@@ -2006,7 +2181,7 @@
             <w:noProof/>
             <w:webHidden/>
           </w:rPr>
-          <w:instrText xml:space="preserve"> PAGEREF _Toc119438913 \h </w:instrText>
+          <w:instrText xml:space="preserve"> PAGEREF _Toc119445409 \h </w:instrText>
         </w:r>
         <w:r>
           <w:rPr>
@@ -2049,7 +2224,7 @@
           <w:lang w:eastAsia="pt-PT"/>
         </w:rPr>
       </w:pPr>
-      <w:hyperlink w:anchor="_Toc119438914" w:history="1">
+      <w:hyperlink w:anchor="_Toc119445410" w:history="1">
         <w:r>
           <w:rPr>
             <w:rStyle w:val="Hiperligao"/>
@@ -2076,7 +2251,7 @@
             <w:noProof/>
             <w:webHidden/>
           </w:rPr>
-          <w:instrText xml:space="preserve"> PAGEREF _Toc119438914 \h </w:instrText>
+          <w:instrText xml:space="preserve"> PAGEREF _Toc119445410 \h </w:instrText>
         </w:r>
         <w:r>
           <w:rPr>
@@ -2119,7 +2294,7 @@
           <w:lang w:eastAsia="pt-PT"/>
         </w:rPr>
       </w:pPr>
-      <w:hyperlink w:anchor="_Toc119438915" w:history="1">
+      <w:hyperlink w:anchor="_Toc119445411" w:history="1">
         <w:r>
           <w:rPr>
             <w:rStyle w:val="Hiperligao"/>
@@ -2146,7 +2321,7 @@
             <w:noProof/>
             <w:webHidden/>
           </w:rPr>
-          <w:instrText xml:space="preserve"> PAGEREF _Toc119438915 \h </w:instrText>
+          <w:instrText xml:space="preserve"> PAGEREF _Toc119445411 \h </w:instrText>
         </w:r>
         <w:r>
           <w:rPr>
@@ -2189,7 +2364,7 @@
           <w:lang w:eastAsia="pt-PT"/>
         </w:rPr>
       </w:pPr>
-      <w:hyperlink w:anchor="_Toc119438916" w:history="1">
+      <w:hyperlink w:anchor="_Toc119445412" w:history="1">
         <w:r>
           <w:rPr>
             <w:rStyle w:val="Hiperligao"/>
@@ -2216,7 +2391,7 @@
             <w:noProof/>
             <w:webHidden/>
           </w:rPr>
-          <w:instrText xml:space="preserve"> PAGEREF _Toc119438916 \h </w:instrText>
+          <w:instrText xml:space="preserve"> PAGEREF _Toc119445412 \h </w:instrText>
         </w:r>
         <w:r>
           <w:rPr>
@@ -2259,7 +2434,7 @@
           <w:lang w:eastAsia="pt-PT"/>
         </w:rPr>
       </w:pPr>
-      <w:hyperlink w:anchor="_Toc119438917" w:history="1">
+      <w:hyperlink w:anchor="_Toc119445413" w:history="1">
         <w:r>
           <w:rPr>
             <w:rStyle w:val="Hiperligao"/>
@@ -2286,7 +2461,7 @@
             <w:noProof/>
             <w:webHidden/>
           </w:rPr>
-          <w:instrText xml:space="preserve"> PAGEREF _Toc119438917 \h </w:instrText>
+          <w:instrText xml:space="preserve"> PAGEREF _Toc119445413 \h </w:instrText>
         </w:r>
         <w:r>
           <w:rPr>
@@ -2329,7 +2504,7 @@
           <w:lang w:eastAsia="pt-PT"/>
         </w:rPr>
       </w:pPr>
-      <w:hyperlink w:anchor="_Toc119438918" w:history="1">
+      <w:hyperlink w:anchor="_Toc119445414" w:history="1">
         <w:r>
           <w:rPr>
             <w:rStyle w:val="Hiperligao"/>
@@ -2356,7 +2531,7 @@
             <w:noProof/>
             <w:webHidden/>
           </w:rPr>
-          <w:instrText xml:space="preserve"> PAGEREF _Toc119438918 \h </w:instrText>
+          <w:instrText xml:space="preserve"> PAGEREF _Toc119445414 \h </w:instrText>
         </w:r>
         <w:r>
           <w:rPr>
@@ -2399,7 +2574,7 @@
           <w:lang w:eastAsia="pt-PT"/>
         </w:rPr>
       </w:pPr>
-      <w:hyperlink w:anchor="_Toc119438919" w:history="1">
+      <w:hyperlink w:anchor="_Toc119445415" w:history="1">
         <w:r>
           <w:rPr>
             <w:rStyle w:val="Hiperligao"/>
@@ -2426,7 +2601,7 @@
             <w:noProof/>
             <w:webHidden/>
           </w:rPr>
-          <w:instrText xml:space="preserve"> PAGEREF _Toc119438919 \h </w:instrText>
+          <w:instrText xml:space="preserve"> PAGEREF _Toc119445415 \h </w:instrText>
         </w:r>
         <w:r>
           <w:rPr>
@@ -2469,7 +2644,7 @@
           <w:lang w:eastAsia="pt-PT"/>
         </w:rPr>
       </w:pPr>
-      <w:hyperlink w:anchor="_Toc119438920" w:history="1">
+      <w:hyperlink w:anchor="_Toc119445416" w:history="1">
         <w:r>
           <w:rPr>
             <w:rStyle w:val="Hiperligao"/>
@@ -2496,7 +2671,7 @@
             <w:noProof/>
             <w:webHidden/>
           </w:rPr>
-          <w:instrText xml:space="preserve"> PAGEREF _Toc119438920 \h </w:instrText>
+          <w:instrText xml:space="preserve"> PAGEREF _Toc119445416 \h </w:instrText>
         </w:r>
         <w:r>
           <w:rPr>
@@ -2539,7 +2714,7 @@
           <w:lang w:eastAsia="pt-PT"/>
         </w:rPr>
       </w:pPr>
-      <w:hyperlink w:anchor="_Toc119438921" w:history="1">
+      <w:hyperlink w:anchor="_Toc119445417" w:history="1">
         <w:r>
           <w:rPr>
             <w:rStyle w:val="Hiperligao"/>
@@ -2566,7 +2741,7 @@
             <w:noProof/>
             <w:webHidden/>
           </w:rPr>
-          <w:instrText xml:space="preserve"> PAGEREF _Toc119438921 \h </w:instrText>
+          <w:instrText xml:space="preserve"> PAGEREF _Toc119445417 \h </w:instrText>
         </w:r>
         <w:r>
           <w:rPr>
@@ -2609,7 +2784,7 @@
           <w:lang w:eastAsia="pt-PT"/>
         </w:rPr>
       </w:pPr>
-      <w:hyperlink w:anchor="_Toc119438922" w:history="1">
+      <w:hyperlink w:anchor="_Toc119445418" w:history="1">
         <w:r>
           <w:rPr>
             <w:rStyle w:val="Hiperligao"/>
@@ -2636,7 +2811,7 @@
             <w:noProof/>
             <w:webHidden/>
           </w:rPr>
-          <w:instrText xml:space="preserve"> PAGEREF _Toc119438922 \h </w:instrText>
+          <w:instrText xml:space="preserve"> PAGEREF _Toc119445418 \h </w:instrText>
         </w:r>
         <w:r>
           <w:rPr>
@@ -2679,7 +2854,7 @@
           <w:lang w:eastAsia="pt-PT"/>
         </w:rPr>
       </w:pPr>
-      <w:hyperlink w:anchor="_Toc119438923" w:history="1">
+      <w:hyperlink w:anchor="_Toc119445419" w:history="1">
         <w:r>
           <w:rPr>
             <w:rStyle w:val="Hiperligao"/>
@@ -2706,7 +2881,7 @@
             <w:noProof/>
             <w:webHidden/>
           </w:rPr>
-          <w:instrText xml:space="preserve"> PAGEREF _Toc119438923 \h </w:instrText>
+          <w:instrText xml:space="preserve"> PAGEREF _Toc119445419 \h </w:instrText>
         </w:r>
         <w:r>
           <w:rPr>
@@ -2749,7 +2924,7 @@
           <w:lang w:eastAsia="pt-PT"/>
         </w:rPr>
       </w:pPr>
-      <w:hyperlink w:anchor="_Toc119438924" w:history="1">
+      <w:hyperlink w:anchor="_Toc119445420" w:history="1">
         <w:r>
           <w:rPr>
             <w:rStyle w:val="Hiperligao"/>
@@ -2776,7 +2951,7 @@
             <w:noProof/>
             <w:webHidden/>
           </w:rPr>
-          <w:instrText xml:space="preserve"> PAGEREF _Toc119438924 \h </w:instrText>
+          <w:instrText xml:space="preserve"> PAGEREF _Toc119445420 \h </w:instrText>
         </w:r>
         <w:r>
           <w:rPr>
@@ -2819,7 +2994,7 @@
           <w:lang w:eastAsia="pt-PT"/>
         </w:rPr>
       </w:pPr>
-      <w:hyperlink w:anchor="_Toc119438925" w:history="1">
+      <w:hyperlink w:anchor="_Toc119445421" w:history="1">
         <w:r>
           <w:rPr>
             <w:rStyle w:val="Hiperligao"/>
@@ -2846,7 +3021,7 @@
             <w:noProof/>
             <w:webHidden/>
           </w:rPr>
-          <w:instrText xml:space="preserve"> PAGEREF _Toc119438925 \h </w:instrText>
+          <w:instrText xml:space="preserve"> PAGEREF _Toc119445421 \h </w:instrText>
         </w:r>
         <w:r>
           <w:rPr>
@@ -2889,7 +3064,7 @@
           <w:lang w:eastAsia="pt-PT"/>
         </w:rPr>
       </w:pPr>
-      <w:hyperlink w:anchor="_Toc119438926" w:history="1">
+      <w:hyperlink w:anchor="_Toc119445422" w:history="1">
         <w:r>
           <w:rPr>
             <w:rStyle w:val="Hiperligao"/>
@@ -2916,7 +3091,7 @@
             <w:noProof/>
             <w:webHidden/>
           </w:rPr>
-          <w:instrText xml:space="preserve"> PAGEREF _Toc119438926 \h </w:instrText>
+          <w:instrText xml:space="preserve"> PAGEREF _Toc119445422 \h </w:instrText>
         </w:r>
         <w:r>
           <w:rPr>
@@ -2959,7 +3134,7 @@
           <w:lang w:eastAsia="pt-PT"/>
         </w:rPr>
       </w:pPr>
-      <w:hyperlink w:anchor="_Toc119438927" w:history="1">
+      <w:hyperlink w:anchor="_Toc119445423" w:history="1">
         <w:r>
           <w:rPr>
             <w:rStyle w:val="Hiperligao"/>
@@ -2986,7 +3161,7 @@
             <w:noProof/>
             <w:webHidden/>
           </w:rPr>
-          <w:instrText xml:space="preserve"> PAGEREF _Toc119438927 \h </w:instrText>
+          <w:instrText xml:space="preserve"> PAGEREF _Toc119445423 \h </w:instrText>
         </w:r>
         <w:r>
           <w:rPr>
@@ -3029,7 +3204,7 @@
           <w:lang w:eastAsia="pt-PT"/>
         </w:rPr>
       </w:pPr>
-      <w:hyperlink w:anchor="_Toc119438928" w:history="1">
+      <w:hyperlink w:anchor="_Toc119445424" w:history="1">
         <w:r>
           <w:rPr>
             <w:rStyle w:val="Hiperligao"/>
@@ -3056,7 +3231,7 @@
             <w:noProof/>
             <w:webHidden/>
           </w:rPr>
-          <w:instrText xml:space="preserve"> PAGEREF _Toc119438928 \h </w:instrText>
+          <w:instrText xml:space="preserve"> PAGEREF _Toc119445424 \h </w:instrText>
         </w:r>
         <w:r>
           <w:rPr>
@@ -3099,7 +3274,7 @@
           <w:lang w:eastAsia="pt-PT"/>
         </w:rPr>
       </w:pPr>
-      <w:hyperlink w:anchor="_Toc119438929" w:history="1">
+      <w:hyperlink w:anchor="_Toc119445425" w:history="1">
         <w:r>
           <w:rPr>
             <w:rStyle w:val="Hiperligao"/>
@@ -3126,7 +3301,7 @@
             <w:noProof/>
             <w:webHidden/>
           </w:rPr>
-          <w:instrText xml:space="preserve"> PAGEREF _Toc119438929 \h </w:instrText>
+          <w:instrText xml:space="preserve"> PAGEREF _Toc119445425 \h </w:instrText>
         </w:r>
         <w:r>
           <w:rPr>
@@ -3169,7 +3344,7 @@
           <w:lang w:eastAsia="pt-PT"/>
         </w:rPr>
       </w:pPr>
-      <w:hyperlink w:anchor="_Toc119438930" w:history="1">
+      <w:hyperlink w:anchor="_Toc119445426" w:history="1">
         <w:r>
           <w:rPr>
             <w:rStyle w:val="Hiperligao"/>
@@ -3196,7 +3371,7 @@
             <w:noProof/>
             <w:webHidden/>
           </w:rPr>
-          <w:instrText xml:space="preserve"> PAGEREF _Toc119438930 \h </w:instrText>
+          <w:instrText xml:space="preserve"> PAGEREF _Toc119445426 \h </w:instrText>
         </w:r>
         <w:r>
           <w:rPr>
@@ -3239,7 +3414,7 @@
           <w:lang w:eastAsia="pt-PT"/>
         </w:rPr>
       </w:pPr>
-      <w:hyperlink w:anchor="_Toc119438931" w:history="1">
+      <w:hyperlink w:anchor="_Toc119445427" w:history="1">
         <w:r>
           <w:rPr>
             <w:rStyle w:val="Hiperligao"/>
@@ -3266,7 +3441,7 @@
             <w:noProof/>
             <w:webHidden/>
           </w:rPr>
-          <w:instrText xml:space="preserve"> PAGEREF _Toc119438931 \h </w:instrText>
+          <w:instrText xml:space="preserve"> PAGEREF _Toc119445427 \h </w:instrText>
         </w:r>
         <w:r>
           <w:rPr>
@@ -3309,7 +3484,7 @@
           <w:lang w:eastAsia="pt-PT"/>
         </w:rPr>
       </w:pPr>
-      <w:hyperlink w:anchor="_Toc119438932" w:history="1">
+      <w:hyperlink w:anchor="_Toc119445428" w:history="1">
         <w:r>
           <w:rPr>
             <w:rStyle w:val="Hiperligao"/>
@@ -3336,7 +3511,7 @@
             <w:noProof/>
             <w:webHidden/>
           </w:rPr>
-          <w:instrText xml:space="preserve"> PAGEREF _Toc119438932 \h </w:instrText>
+          <w:instrText xml:space="preserve"> PAGEREF _Toc119445428 \h </w:instrText>
         </w:r>
         <w:r>
           <w:rPr>
@@ -3379,7 +3554,7 @@
           <w:lang w:eastAsia="pt-PT"/>
         </w:rPr>
       </w:pPr>
-      <w:hyperlink w:anchor="_Toc119438933" w:history="1">
+      <w:hyperlink w:anchor="_Toc119445429" w:history="1">
         <w:r>
           <w:rPr>
             <w:rStyle w:val="Hiperligao"/>
@@ -3406,7 +3581,7 @@
             <w:noProof/>
             <w:webHidden/>
           </w:rPr>
-          <w:instrText xml:space="preserve"> PAGEREF _Toc119438933 \h </w:instrText>
+          <w:instrText xml:space="preserve"> PAGEREF _Toc119445429 \h </w:instrText>
         </w:r>
         <w:r>
           <w:rPr>
@@ -3449,7 +3624,7 @@
           <w:lang w:eastAsia="pt-PT"/>
         </w:rPr>
       </w:pPr>
-      <w:hyperlink w:anchor="_Toc119438934" w:history="1">
+      <w:hyperlink w:anchor="_Toc119445430" w:history="1">
         <w:r>
           <w:rPr>
             <w:rStyle w:val="Hiperligao"/>
@@ -3476,7 +3651,7 @@
             <w:noProof/>
             <w:webHidden/>
           </w:rPr>
-          <w:instrText xml:space="preserve"> PAGEREF _Toc119438934 \h </w:instrText>
+          <w:instrText xml:space="preserve"> PAGEREF _Toc119445430 \h </w:instrText>
         </w:r>
         <w:r>
           <w:rPr>
@@ -3519,7 +3694,7 @@
           <w:lang w:eastAsia="pt-PT"/>
         </w:rPr>
       </w:pPr>
-      <w:hyperlink w:anchor="_Toc119438935" w:history="1">
+      <w:hyperlink w:anchor="_Toc119445431" w:history="1">
         <w:r>
           <w:rPr>
             <w:rStyle w:val="Hiperligao"/>
@@ -3546,7 +3721,7 @@
             <w:noProof/>
             <w:webHidden/>
           </w:rPr>
-          <w:instrText xml:space="preserve"> PAGEREF _Toc119438935 \h </w:instrText>
+          <w:instrText xml:space="preserve"> PAGEREF _Toc119445431 \h </w:instrText>
         </w:r>
         <w:r>
           <w:rPr>
@@ -3601,7 +3776,7 @@
       <w:pPr>
         <w:pStyle w:val="Ttulo1"/>
       </w:pPr>
-      <w:bookmarkStart w:id="2" w:name="_Toc119438897"/>
+      <w:bookmarkStart w:id="2" w:name="_Toc119445392"/>
       <w:r>
         <w:lastRenderedPageBreak/>
         <w:t>Introdução</w:t>
@@ -3643,13 +3818,63 @@
       <w:r>
         <w:t xml:space="preserve">Surge então o tema da integração dos dados, abordado nesta Unidade Curricular, ao qual pertencem os processos de ETL – </w:t>
       </w:r>
-      <w:r>
-        <w:rPr>
-          <w:i/>
-          <w:iCs/>
-        </w:rPr>
-        <w:t>Extract, Transform and Load</w:t>
-      </w:r>
+      <w:proofErr w:type="spellStart"/>
+      <w:r>
+        <w:rPr>
+          <w:i/>
+          <w:iCs/>
+        </w:rPr>
+        <w:t>Extract</w:t>
+      </w:r>
+      <w:proofErr w:type="spellEnd"/>
+      <w:r>
+        <w:rPr>
+          <w:i/>
+          <w:iCs/>
+        </w:rPr>
+        <w:t xml:space="preserve">, </w:t>
+      </w:r>
+      <w:proofErr w:type="spellStart"/>
+      <w:r>
+        <w:rPr>
+          <w:i/>
+          <w:iCs/>
+        </w:rPr>
+        <w:t>Transform</w:t>
+      </w:r>
+      <w:proofErr w:type="spellEnd"/>
+      <w:r>
+        <w:rPr>
+          <w:i/>
+          <w:iCs/>
+        </w:rPr>
+        <w:t xml:space="preserve"> </w:t>
+      </w:r>
+      <w:proofErr w:type="spellStart"/>
+      <w:r>
+        <w:rPr>
+          <w:i/>
+          <w:iCs/>
+        </w:rPr>
+        <w:t>and</w:t>
+      </w:r>
+      <w:proofErr w:type="spellEnd"/>
+      <w:r>
+        <w:rPr>
+          <w:i/>
+          <w:iCs/>
+        </w:rPr>
+        <w:t xml:space="preserve"> </w:t>
+      </w:r>
+      <w:proofErr w:type="spellStart"/>
+      <w:r>
+        <w:rPr>
+          <w:i/>
+          <w:iCs/>
+        </w:rPr>
+        <w:t>Load</w:t>
+      </w:r>
+      <w:proofErr w:type="spellEnd"/>
       <w:r>
         <w:t xml:space="preserve"> – extração, transformação e carregamento</w:t>
       </w:r>
@@ -3673,7 +3898,23 @@
         <w:t>software</w:t>
       </w:r>
       <w:r>
-        <w:t xml:space="preserve"> Pentaho Kettle, no qual se desenvolveu a abordagem às três letras do ETL, e ainda a utilização de outras ferramentas para a análise e visualização dos resultados obtidos.</w:t>
+        <w:t xml:space="preserve"> </w:t>
+      </w:r>
+      <w:proofErr w:type="spellStart"/>
+      <w:r>
+        <w:t>Pentaho</w:t>
+      </w:r>
+      <w:proofErr w:type="spellEnd"/>
+      <w:r>
+        <w:t xml:space="preserve"> </w:t>
+      </w:r>
+      <w:proofErr w:type="spellStart"/>
+      <w:r>
+        <w:t>Kettle</w:t>
+      </w:r>
+      <w:proofErr w:type="spellEnd"/>
+      <w:r>
+        <w:t>, no qual se desenvolveu a abordagem às três letras do ETL, e ainda a utilização de outras ferramentas para a análise e visualização dos resultados obtidos.</w:t>
       </w:r>
     </w:p>
     <w:p>
@@ -3753,7 +3994,7 @@
       <w:pPr>
         <w:pStyle w:val="Ttulo1"/>
       </w:pPr>
-      <w:bookmarkStart w:id="3" w:name="_Toc119438898"/>
+      <w:bookmarkStart w:id="3" w:name="_Toc119445393"/>
       <w:r>
         <w:lastRenderedPageBreak/>
         <w:t>Objetivos</w:t>
@@ -3768,6 +4009,7 @@
       <w:r>
         <w:t xml:space="preserve">O objetivo principal deste projeto é a extração e transformação de dados provenientes de um </w:t>
       </w:r>
+      <w:proofErr w:type="spellStart"/>
       <w:r>
         <w:rPr>
           <w:i/>
@@ -3775,6 +4017,7 @@
         </w:rPr>
         <w:t>dataset</w:t>
       </w:r>
+      <w:proofErr w:type="spellEnd"/>
       <w:r>
         <w:t xml:space="preserve">, nomeadamente o da </w:t>
       </w:r>
@@ -3783,17 +4026,64 @@
           <w:i/>
           <w:iCs/>
         </w:rPr>
-        <w:t xml:space="preserve">Internet Movie Database </w:t>
+        <w:t xml:space="preserve">Internet </w:t>
+      </w:r>
+      <w:proofErr w:type="spellStart"/>
+      <w:r>
+        <w:rPr>
+          <w:i/>
+          <w:iCs/>
+        </w:rPr>
+        <w:t>Movie</w:t>
+      </w:r>
+      <w:proofErr w:type="spellEnd"/>
+      <w:r>
+        <w:rPr>
+          <w:i/>
+          <w:iCs/>
+        </w:rPr>
+        <w:t xml:space="preserve"> </w:t>
+      </w:r>
+      <w:proofErr w:type="spellStart"/>
+      <w:r>
+        <w:rPr>
+          <w:i/>
+          <w:iCs/>
+        </w:rPr>
+        <w:t>Database</w:t>
+      </w:r>
+      <w:proofErr w:type="spellEnd"/>
+      <w:r>
+        <w:rPr>
+          <w:i/>
+          <w:iCs/>
+        </w:rPr>
+        <w:t xml:space="preserve"> </w:t>
       </w:r>
       <w:r>
         <w:t xml:space="preserve">(IMDB), e consequente carregamento dos dados noutros sistemas, neste caso, numa base de dados </w:t>
       </w:r>
+      <w:proofErr w:type="spellStart"/>
       <w:r>
         <w:t>MongoDB</w:t>
       </w:r>
-      <w:r>
-        <w:t xml:space="preserve"> – todo este processo é realizado no Pentaho Kettle</w:t>
-      </w:r>
+      <w:proofErr w:type="spellEnd"/>
+      <w:r>
+        <w:t xml:space="preserve"> – todo este processo é realizado no </w:t>
+      </w:r>
+      <w:proofErr w:type="spellStart"/>
+      <w:r>
+        <w:t>Pentaho</w:t>
+      </w:r>
+      <w:proofErr w:type="spellEnd"/>
+      <w:r>
+        <w:t xml:space="preserve"> </w:t>
+      </w:r>
+      <w:proofErr w:type="spellStart"/>
+      <w:r>
+        <w:t>Kettle</w:t>
+      </w:r>
+      <w:proofErr w:type="spellEnd"/>
       <w:r>
         <w:t xml:space="preserve">. Após este carregamento, </w:t>
       </w:r>
@@ -3803,16 +4093,26 @@
       <w:r>
         <w:t xml:space="preserve"> a visualização dos dados num </w:t>
       </w:r>
-      <w:r>
-        <w:rPr>
-          <w:i/>
-          <w:iCs/>
-        </w:rPr>
-        <w:t xml:space="preserve">dashboard </w:t>
+      <w:proofErr w:type="spellStart"/>
+      <w:r>
+        <w:rPr>
+          <w:i/>
+          <w:iCs/>
+        </w:rPr>
+        <w:t>dashboard</w:t>
+      </w:r>
+      <w:proofErr w:type="spellEnd"/>
+      <w:r>
+        <w:rPr>
+          <w:i/>
+          <w:iCs/>
+        </w:rPr>
+        <w:t xml:space="preserve"> </w:t>
       </w:r>
       <w:r>
         <w:t xml:space="preserve">desenvolvido em </w:t>
       </w:r>
+      <w:proofErr w:type="spellStart"/>
       <w:r>
         <w:rPr>
           <w:i/>
@@ -3820,9 +4120,11 @@
         </w:rPr>
         <w:t>AngularJS</w:t>
       </w:r>
+      <w:proofErr w:type="spellEnd"/>
       <w:r>
         <w:t xml:space="preserve">, que consegue obter os dados presentes na base de dados via web API desenvolvida em </w:t>
       </w:r>
+      <w:proofErr w:type="spellStart"/>
       <w:r>
         <w:rPr>
           <w:i/>
@@ -3830,9 +4132,19 @@
         </w:rPr>
         <w:t>Flask</w:t>
       </w:r>
-      <w:r>
-        <w:t xml:space="preserve">, framework de </w:t>
-      </w:r>
+      <w:proofErr w:type="spellEnd"/>
+      <w:r>
+        <w:t xml:space="preserve">, </w:t>
+      </w:r>
+      <w:proofErr w:type="spellStart"/>
+      <w:r>
+        <w:t>framework</w:t>
+      </w:r>
+      <w:proofErr w:type="spellEnd"/>
+      <w:r>
+        <w:t xml:space="preserve"> de </w:t>
+      </w:r>
+      <w:proofErr w:type="spellStart"/>
       <w:r>
         <w:rPr>
           <w:i/>
@@ -3840,6 +4152,7 @@
         </w:rPr>
         <w:t>Python</w:t>
       </w:r>
+      <w:proofErr w:type="spellEnd"/>
       <w:r>
         <w:t>.</w:t>
       </w:r>
@@ -3852,6 +4165,7 @@
       <w:r>
         <w:t xml:space="preserve">Foram escolhidos dois ficheiros presentes no </w:t>
       </w:r>
+      <w:proofErr w:type="spellStart"/>
       <w:r>
         <w:rPr>
           <w:i/>
@@ -3859,6 +4173,7 @@
         </w:rPr>
         <w:t>dataset</w:t>
       </w:r>
+      <w:proofErr w:type="spellEnd"/>
       <w:r>
         <w:t xml:space="preserve">, nomeadamente o </w:t>
       </w:r>
@@ -3889,7 +4204,15 @@
         <w:t xml:space="preserve"> na ferramenta de ETL</w:t>
       </w:r>
       <w:r>
-        <w:t>. O resultado do agrupamento e tratamento dos dados destes dois documentos é então exportado para a base de dados MongoDB, para documentos XML e para um ficheiro JSON – separado por tipo de título (filme, curta, episódios, etc.).</w:t>
+        <w:t xml:space="preserve">. O resultado do agrupamento e tratamento dos dados destes dois documentos é então exportado para a base de dados </w:t>
+      </w:r>
+      <w:proofErr w:type="spellStart"/>
+      <w:r>
+        <w:t>MongoDB</w:t>
+      </w:r>
+      <w:proofErr w:type="spellEnd"/>
+      <w:r>
+        <w:t>, para documentos XML e para um ficheiro JSON – separado por tipo de título (filme, curta, episódios, etc.).</w:t>
       </w:r>
     </w:p>
     <w:p>
@@ -4021,7 +4344,7 @@
       <w:pPr>
         <w:pStyle w:val="Ttulo1"/>
       </w:pPr>
-      <w:bookmarkStart w:id="4" w:name="_Toc119438899"/>
+      <w:bookmarkStart w:id="4" w:name="_Toc119445394"/>
       <w:r>
         <w:lastRenderedPageBreak/>
         <w:t>Dados utilizados no processo ETL</w:t>
@@ -4036,6 +4359,7 @@
       <w:r>
         <w:t xml:space="preserve">Para que a realização deste trabalho fosse possível era necessário escolher um </w:t>
       </w:r>
+      <w:proofErr w:type="spellStart"/>
       <w:r>
         <w:rPr>
           <w:i/>
@@ -4043,12 +4367,14 @@
         </w:rPr>
         <w:t>dataset</w:t>
       </w:r>
+      <w:proofErr w:type="spellEnd"/>
       <w:r>
         <w:t xml:space="preserve"> disponível na Internet, de preferência com alguma complexidade, de forma a permitir algumas operações sobre o mesmo.</w:t>
       </w:r>
       <w:r>
         <w:t xml:space="preserve"> Assim sendo, foi escolhido o </w:t>
       </w:r>
+      <w:proofErr w:type="spellStart"/>
       <w:r>
         <w:rPr>
           <w:i/>
@@ -4056,6 +4382,7 @@
         </w:rPr>
         <w:t>dataset</w:t>
       </w:r>
+      <w:proofErr w:type="spellEnd"/>
       <w:r>
         <w:t xml:space="preserve"> disponibilizado pelo IMDB no seguinte URL - </w:t>
       </w:r>
@@ -4099,6 +4426,7 @@
       <w:r>
         <w:t xml:space="preserve"> – o primeiro contém informação geral dos </w:t>
       </w:r>
+      <w:proofErr w:type="spellStart"/>
       <w:r>
         <w:rPr>
           <w:i/>
@@ -4106,19 +4434,30 @@
         </w:rPr>
         <w:t>titles</w:t>
       </w:r>
+      <w:proofErr w:type="spellEnd"/>
       <w:r>
         <w:t xml:space="preserve"> (</w:t>
       </w:r>
-      <w:r>
-        <w:rPr>
-          <w:i/>
-          <w:iCs/>
-        </w:rPr>
-        <w:t xml:space="preserve">titles </w:t>
+      <w:proofErr w:type="spellStart"/>
+      <w:r>
+        <w:rPr>
+          <w:i/>
+          <w:iCs/>
+        </w:rPr>
+        <w:t>titles</w:t>
+      </w:r>
+      <w:proofErr w:type="spellEnd"/>
+      <w:r>
+        <w:rPr>
+          <w:i/>
+          <w:iCs/>
+        </w:rPr>
+        <w:t xml:space="preserve"> </w:t>
       </w:r>
       <w:r>
         <w:t xml:space="preserve">incluem qualquer tipo de produção audiovisual – filmes, séries, episódios, vídeos, etc. – presente no IMDB) e o segundo contém informação sobre as avaliações atribuídas pelos utilizadores da plataforma IMDB aos </w:t>
       </w:r>
+      <w:proofErr w:type="spellStart"/>
       <w:r>
         <w:rPr>
           <w:i/>
@@ -4126,6 +4465,7 @@
         </w:rPr>
         <w:t>titles</w:t>
       </w:r>
+      <w:proofErr w:type="spellEnd"/>
       <w:r>
         <w:t xml:space="preserve"> </w:t>
       </w:r>
@@ -4141,6 +4481,7 @@
       <w:r>
         <w:t xml:space="preserve">É também importante mencionar que a descompactação destes dados é realizada pelo próprio </w:t>
       </w:r>
+      <w:proofErr w:type="spellStart"/>
       <w:r>
         <w:rPr>
           <w:i/>
@@ -4148,6 +4489,7 @@
         </w:rPr>
         <w:t>Kettle</w:t>
       </w:r>
+      <w:proofErr w:type="spellEnd"/>
       <w:r>
         <w:t>, dado que a extração é feita pelo mesmo, diretamente do URL acima.</w:t>
       </w:r>
@@ -4160,6 +4502,7 @@
       <w:r>
         <w:t xml:space="preserve">Passando à explicação dos campos presentes nos ficheiros obtidos do </w:t>
       </w:r>
+      <w:proofErr w:type="spellStart"/>
       <w:r>
         <w:rPr>
           <w:i/>
@@ -4167,6 +4510,7 @@
         </w:rPr>
         <w:t>dataset</w:t>
       </w:r>
+      <w:proofErr w:type="spellEnd"/>
       <w:r>
         <w:t xml:space="preserve">, no </w:t>
       </w:r>
@@ -4190,15 +4534,29 @@
         </w:numPr>
         <w:jc w:val="both"/>
       </w:pPr>
-      <w:r>
-        <w:t xml:space="preserve">tconst – identificador único de cada </w:t>
-      </w:r>
-      <w:r>
-        <w:rPr>
-          <w:i/>
-          <w:iCs/>
-        </w:rPr>
-        <w:t xml:space="preserve">title </w:t>
+      <w:proofErr w:type="spellStart"/>
+      <w:r>
+        <w:t>tconst</w:t>
+      </w:r>
+      <w:proofErr w:type="spellEnd"/>
+      <w:r>
+        <w:t xml:space="preserve"> – identificador único de cada </w:t>
+      </w:r>
+      <w:proofErr w:type="spellStart"/>
+      <w:r>
+        <w:rPr>
+          <w:i/>
+          <w:iCs/>
+        </w:rPr>
+        <w:t>title</w:t>
+      </w:r>
+      <w:proofErr w:type="spellEnd"/>
+      <w:r>
+        <w:rPr>
+          <w:i/>
+          <w:iCs/>
+        </w:rPr>
+        <w:t xml:space="preserve"> </w:t>
       </w:r>
       <w:r>
         <w:t>(produção audiovisual presente no IMDB)</w:t>
@@ -4213,8 +4571,13 @@
         </w:numPr>
         <w:jc w:val="both"/>
       </w:pPr>
-      <w:r>
-        <w:t>titleType – o tipo de produção (filme, curta metragem, série, etc.)</w:t>
+      <w:proofErr w:type="spellStart"/>
+      <w:r>
+        <w:t>titleType</w:t>
+      </w:r>
+      <w:proofErr w:type="spellEnd"/>
+      <w:r>
+        <w:t xml:space="preserve"> – o tipo de produção (filme, curta metragem, série, etc.)</w:t>
       </w:r>
     </w:p>
     <w:p>
@@ -4226,8 +4589,13 @@
         </w:numPr>
         <w:jc w:val="both"/>
       </w:pPr>
-      <w:r>
-        <w:t>primaryTitle – o título mais usado/comum para a produção</w:t>
+      <w:proofErr w:type="spellStart"/>
+      <w:r>
+        <w:t>primaryTitle</w:t>
+      </w:r>
+      <w:proofErr w:type="spellEnd"/>
+      <w:r>
+        <w:t xml:space="preserve"> – o título mais usado/comum para a produção</w:t>
       </w:r>
     </w:p>
     <w:p>
@@ -4239,8 +4607,13 @@
         </w:numPr>
         <w:jc w:val="both"/>
       </w:pPr>
-      <w:r>
-        <w:t>originalTitle – o título original, na linguagem original, da produção</w:t>
+      <w:proofErr w:type="spellStart"/>
+      <w:r>
+        <w:t>originalTitle</w:t>
+      </w:r>
+      <w:proofErr w:type="spellEnd"/>
+      <w:r>
+        <w:t xml:space="preserve"> – o título original, na linguagem original, da produção</w:t>
       </w:r>
     </w:p>
     <w:p>
@@ -4252,8 +4625,13 @@
         </w:numPr>
         <w:jc w:val="both"/>
       </w:pPr>
-      <w:r>
-        <w:t>isAdult – indica se o filme é para adultos (valor 1) ou não (valor 0)</w:t>
+      <w:proofErr w:type="spellStart"/>
+      <w:r>
+        <w:t>isAdult</w:t>
+      </w:r>
+      <w:proofErr w:type="spellEnd"/>
+      <w:r>
+        <w:t xml:space="preserve"> – indica se o filme é para adultos (valor 1) ou não (valor 0)</w:t>
       </w:r>
     </w:p>
     <w:p>
@@ -4265,8 +4643,13 @@
         </w:numPr>
         <w:jc w:val="both"/>
       </w:pPr>
-      <w:r>
-        <w:t>startYear – ano de lançamento, no caso de ser uma série, o ano em que começou</w:t>
+      <w:proofErr w:type="spellStart"/>
+      <w:r>
+        <w:t>startYear</w:t>
+      </w:r>
+      <w:proofErr w:type="spellEnd"/>
+      <w:r>
+        <w:t xml:space="preserve"> – ano de lançamento, no caso de ser uma série, o ano em que começou</w:t>
       </w:r>
     </w:p>
     <w:p>
@@ -4278,8 +4661,13 @@
         </w:numPr>
         <w:jc w:val="both"/>
       </w:pPr>
-      <w:r>
-        <w:t>endYear – só se aplica nas séries e é o ano de término, tem o valor de ‘\N’ para outro tipo de produções</w:t>
+      <w:proofErr w:type="spellStart"/>
+      <w:r>
+        <w:t>endYear</w:t>
+      </w:r>
+      <w:proofErr w:type="spellEnd"/>
+      <w:r>
+        <w:t xml:space="preserve"> – só se aplica nas séries e é o ano de término, tem o valor de ‘\N’ para outro tipo de produções</w:t>
       </w:r>
     </w:p>
     <w:p>
@@ -4291,8 +4679,13 @@
         </w:numPr>
         <w:jc w:val="both"/>
       </w:pPr>
-      <w:r>
-        <w:t>runtimeMinutes – duração da produção em minutos</w:t>
+      <w:proofErr w:type="spellStart"/>
+      <w:r>
+        <w:t>runtimeMinutes</w:t>
+      </w:r>
+      <w:proofErr w:type="spellEnd"/>
+      <w:r>
+        <w:t xml:space="preserve"> – duração da produção em minutos</w:t>
       </w:r>
     </w:p>
     <w:p>
@@ -4336,15 +4729,29 @@
         </w:numPr>
         <w:jc w:val="both"/>
       </w:pPr>
-      <w:r>
-        <w:t xml:space="preserve">tconst – identificador único de cada </w:t>
-      </w:r>
-      <w:r>
-        <w:rPr>
-          <w:i/>
-          <w:iCs/>
-        </w:rPr>
-        <w:t xml:space="preserve">title </w:t>
+      <w:proofErr w:type="spellStart"/>
+      <w:r>
+        <w:t>tconst</w:t>
+      </w:r>
+      <w:proofErr w:type="spellEnd"/>
+      <w:r>
+        <w:t xml:space="preserve"> – identificador único de cada </w:t>
+      </w:r>
+      <w:proofErr w:type="spellStart"/>
+      <w:r>
+        <w:rPr>
+          <w:i/>
+          <w:iCs/>
+        </w:rPr>
+        <w:t>title</w:t>
+      </w:r>
+      <w:proofErr w:type="spellEnd"/>
+      <w:r>
+        <w:rPr>
+          <w:i/>
+          <w:iCs/>
+        </w:rPr>
+        <w:t xml:space="preserve"> </w:t>
       </w:r>
       <w:r>
         <w:t xml:space="preserve">(produção audiovisual) ao qual se refere este </w:t>
@@ -4369,8 +4776,13 @@
         </w:numPr>
         <w:jc w:val="both"/>
       </w:pPr>
-      <w:r>
-        <w:t>averageRating – valor médio das avaliações</w:t>
+      <w:proofErr w:type="spellStart"/>
+      <w:r>
+        <w:t>averageRating</w:t>
+      </w:r>
+      <w:proofErr w:type="spellEnd"/>
+      <w:r>
+        <w:t xml:space="preserve"> – valor médio das avaliações</w:t>
       </w:r>
     </w:p>
     <w:p>
@@ -4382,8 +4794,13 @@
         </w:numPr>
         <w:jc w:val="both"/>
       </w:pPr>
-      <w:r>
-        <w:t>numVotes – número de votos por parte dos utilizadores em relação a esta produção</w:t>
+      <w:proofErr w:type="spellStart"/>
+      <w:r>
+        <w:t>numVotes</w:t>
+      </w:r>
+      <w:proofErr w:type="spellEnd"/>
+      <w:r>
+        <w:t xml:space="preserve"> – número de votos por parte dos utilizadores em relação a esta produção</w:t>
       </w:r>
     </w:p>
     <w:p>
@@ -4496,7 +4913,7 @@
         <w:pStyle w:val="Legenda"/>
         <w:jc w:val="both"/>
       </w:pPr>
-      <w:bookmarkStart w:id="5" w:name="_Toc119438910"/>
+      <w:bookmarkStart w:id="5" w:name="_Toc119445406"/>
       <w:r>
         <w:t xml:space="preserve">Figura </w:t>
       </w:r>
@@ -4509,7 +4926,15 @@
         </w:r>
       </w:fldSimple>
       <w:r>
-        <w:t xml:space="preserve"> - Exemplo de registos dataset title.basics.tsv.gz</w:t>
+        <w:t xml:space="preserve"> - Exemplo de registos </w:t>
+      </w:r>
+      <w:proofErr w:type="spellStart"/>
+      <w:r>
+        <w:t>dataset</w:t>
+      </w:r>
+      <w:proofErr w:type="spellEnd"/>
+      <w:r>
+        <w:t xml:space="preserve"> title.basics.tsv.gz</w:t>
       </w:r>
       <w:bookmarkEnd w:id="5"/>
     </w:p>
@@ -4562,7 +4987,7 @@
       <w:pPr>
         <w:pStyle w:val="Legenda"/>
       </w:pPr>
-      <w:bookmarkStart w:id="6" w:name="_Toc119438911"/>
+      <w:bookmarkStart w:id="6" w:name="_Toc119445407"/>
       <w:r>
         <w:t xml:space="preserve">Figura </w:t>
       </w:r>
@@ -4575,7 +5000,15 @@
         </w:r>
       </w:fldSimple>
       <w:r>
-        <w:t xml:space="preserve"> - Exemplo de registos dataset title.ratings.tsv.gz</w:t>
+        <w:t xml:space="preserve"> - Exemplo de registos </w:t>
+      </w:r>
+      <w:proofErr w:type="spellStart"/>
+      <w:r>
+        <w:t>dataset</w:t>
+      </w:r>
+      <w:proofErr w:type="spellEnd"/>
+      <w:r>
+        <w:t xml:space="preserve"> title.ratings.tsv.gz</w:t>
       </w:r>
       <w:bookmarkEnd w:id="6"/>
     </w:p>
@@ -4596,7 +5029,7 @@
       <w:pPr>
         <w:pStyle w:val="Ttulo1"/>
       </w:pPr>
-      <w:bookmarkStart w:id="7" w:name="_Toc119438900"/>
+      <w:bookmarkStart w:id="7" w:name="_Toc119445395"/>
       <w:r>
         <w:lastRenderedPageBreak/>
         <w:t>Ferramentas utilizadas</w:t>
@@ -4615,16 +5048,50 @@
       <w:pPr>
         <w:pStyle w:val="Ttulo2"/>
       </w:pPr>
-      <w:bookmarkStart w:id="8" w:name="_Toc119438901"/>
-      <w:r>
-        <w:t>Pentaho Data Integration – Kettle</w:t>
+      <w:bookmarkStart w:id="8" w:name="_Toc119445396"/>
+      <w:proofErr w:type="spellStart"/>
+      <w:r>
+        <w:t>Pentaho</w:t>
+      </w:r>
+      <w:proofErr w:type="spellEnd"/>
+      <w:r>
+        <w:t xml:space="preserve"> Data </w:t>
+      </w:r>
+      <w:proofErr w:type="spellStart"/>
+      <w:r>
+        <w:t>Integration</w:t>
+      </w:r>
+      <w:proofErr w:type="spellEnd"/>
+      <w:r>
+        <w:t xml:space="preserve"> – </w:t>
+      </w:r>
+      <w:proofErr w:type="spellStart"/>
+      <w:r>
+        <w:t>Kettle</w:t>
       </w:r>
       <w:bookmarkEnd w:id="8"/>
+      <w:proofErr w:type="spellEnd"/>
     </w:p>
     <w:p>
       <w:r>
         <w:tab/>
-        <w:t>O Pentaho Data Integration (PDI) providenci</w:t>
+        <w:t xml:space="preserve">O </w:t>
+      </w:r>
+      <w:proofErr w:type="spellStart"/>
+      <w:r>
+        <w:t>Pentaho</w:t>
+      </w:r>
+      <w:proofErr w:type="spellEnd"/>
+      <w:r>
+        <w:t xml:space="preserve"> Data </w:t>
+      </w:r>
+      <w:proofErr w:type="spellStart"/>
+      <w:r>
+        <w:t>Integration</w:t>
+      </w:r>
+      <w:proofErr w:type="spellEnd"/>
+      <w:r>
+        <w:t xml:space="preserve"> (PDI) providenci</w:t>
       </w:r>
       <w:r>
         <w:t>ou</w:t>
@@ -4632,13 +5099,63 @@
       <w:r>
         <w:t xml:space="preserve"> ferramentas para a realização dos processos ETL – </w:t>
       </w:r>
-      <w:r>
-        <w:rPr>
-          <w:i/>
-          <w:iCs/>
-        </w:rPr>
-        <w:t>Extract, Transform and Load</w:t>
-      </w:r>
+      <w:proofErr w:type="spellStart"/>
+      <w:r>
+        <w:rPr>
+          <w:i/>
+          <w:iCs/>
+        </w:rPr>
+        <w:t>Extract</w:t>
+      </w:r>
+      <w:proofErr w:type="spellEnd"/>
+      <w:r>
+        <w:rPr>
+          <w:i/>
+          <w:iCs/>
+        </w:rPr>
+        <w:t xml:space="preserve">, </w:t>
+      </w:r>
+      <w:proofErr w:type="spellStart"/>
+      <w:r>
+        <w:rPr>
+          <w:i/>
+          <w:iCs/>
+        </w:rPr>
+        <w:t>Transform</w:t>
+      </w:r>
+      <w:proofErr w:type="spellEnd"/>
+      <w:r>
+        <w:rPr>
+          <w:i/>
+          <w:iCs/>
+        </w:rPr>
+        <w:t xml:space="preserve"> </w:t>
+      </w:r>
+      <w:proofErr w:type="spellStart"/>
+      <w:r>
+        <w:rPr>
+          <w:i/>
+          <w:iCs/>
+        </w:rPr>
+        <w:t>and</w:t>
+      </w:r>
+      <w:proofErr w:type="spellEnd"/>
+      <w:r>
+        <w:rPr>
+          <w:i/>
+          <w:iCs/>
+        </w:rPr>
+        <w:t xml:space="preserve"> </w:t>
+      </w:r>
+      <w:proofErr w:type="spellStart"/>
+      <w:r>
+        <w:rPr>
+          <w:i/>
+          <w:iCs/>
+        </w:rPr>
+        <w:t>Load</w:t>
+      </w:r>
+      <w:proofErr w:type="spellEnd"/>
       <w:r>
         <w:t>. Estas facilita</w:t>
       </w:r>
@@ -4720,7 +5237,7 @@
       <w:pPr>
         <w:pStyle w:val="Legenda"/>
       </w:pPr>
-      <w:bookmarkStart w:id="9" w:name="_Toc119438912"/>
+      <w:bookmarkStart w:id="9" w:name="_Toc119445408"/>
       <w:r>
         <w:t xml:space="preserve">Figura </w:t>
       </w:r>
@@ -4733,9 +5250,22 @@
         </w:r>
       </w:fldSimple>
       <w:r>
-        <w:t xml:space="preserve"> - Alteração memória máxima usada pelo Pentaho Kettle</w:t>
+        <w:t xml:space="preserve"> - Alteração memória máxima usada pelo </w:t>
+      </w:r>
+      <w:proofErr w:type="spellStart"/>
+      <w:r>
+        <w:t>Pentaho</w:t>
+      </w:r>
+      <w:proofErr w:type="spellEnd"/>
+      <w:r>
+        <w:t xml:space="preserve"> </w:t>
+      </w:r>
+      <w:proofErr w:type="spellStart"/>
+      <w:r>
+        <w:t>Kettle</w:t>
       </w:r>
       <w:bookmarkEnd w:id="9"/>
+      <w:proofErr w:type="spellEnd"/>
     </w:p>
     <w:p>
       <w:pPr>
@@ -4786,7 +5316,7 @@
       <w:pPr>
         <w:pStyle w:val="Legenda"/>
       </w:pPr>
-      <w:bookmarkStart w:id="10" w:name="_Toc119438913"/>
+      <w:bookmarkStart w:id="10" w:name="_Toc119445409"/>
       <w:r>
         <w:t xml:space="preserve">Figura </w:t>
       </w:r>
@@ -4799,7 +5329,31 @@
         </w:r>
       </w:fldSimple>
       <w:r>
-        <w:t xml:space="preserve"> - Exemplo de utilização do Pentaho Data Integration (Kettle) no projeto</w:t>
+        <w:t xml:space="preserve"> - Exemplo de utilização do </w:t>
+      </w:r>
+      <w:proofErr w:type="spellStart"/>
+      <w:r>
+        <w:t>Pentaho</w:t>
+      </w:r>
+      <w:proofErr w:type="spellEnd"/>
+      <w:r>
+        <w:t xml:space="preserve"> Data </w:t>
+      </w:r>
+      <w:proofErr w:type="spellStart"/>
+      <w:r>
+        <w:t>Integration</w:t>
+      </w:r>
+      <w:proofErr w:type="spellEnd"/>
+      <w:r>
+        <w:t xml:space="preserve"> (</w:t>
+      </w:r>
+      <w:proofErr w:type="spellStart"/>
+      <w:r>
+        <w:t>Kettle</w:t>
+      </w:r>
+      <w:proofErr w:type="spellEnd"/>
+      <w:r>
+        <w:t>) no projeto</w:t>
       </w:r>
       <w:bookmarkEnd w:id="10"/>
     </w:p>
@@ -4812,12 +5366,30 @@
       <w:pPr>
         <w:pStyle w:val="Ttulo2"/>
       </w:pPr>
-      <w:bookmarkStart w:id="11" w:name="_Toc119438902"/>
+      <w:bookmarkStart w:id="11" w:name="_Toc119445397"/>
+      <w:proofErr w:type="spellStart"/>
       <w:r>
         <w:lastRenderedPageBreak/>
-        <w:t>Python com framework Flask</w:t>
+        <w:t>Python</w:t>
+      </w:r>
+      <w:proofErr w:type="spellEnd"/>
+      <w:r>
+        <w:t xml:space="preserve"> com </w:t>
+      </w:r>
+      <w:proofErr w:type="spellStart"/>
+      <w:r>
+        <w:t>framework</w:t>
+      </w:r>
+      <w:proofErr w:type="spellEnd"/>
+      <w:r>
+        <w:t xml:space="preserve"> </w:t>
+      </w:r>
+      <w:proofErr w:type="spellStart"/>
+      <w:r>
+        <w:t>Flask</w:t>
       </w:r>
       <w:bookmarkEnd w:id="11"/>
+      <w:proofErr w:type="spellEnd"/>
     </w:p>
     <w:p>
       <w:pPr>
@@ -4825,7 +5397,22 @@
       </w:pPr>
       <w:r>
         <w:tab/>
-        <w:t>Python é uma linguagem de programação de alto nível, imperativa, orientada a objetos, funcional, de tipagem dinâmica e forte. Prioriza a legibilidade do código sobre a velocidade.</w:t>
+      </w:r>
+      <w:proofErr w:type="spellStart"/>
+      <w:r>
+        <w:t>Python</w:t>
+      </w:r>
+      <w:proofErr w:type="spellEnd"/>
+      <w:r>
+        <w:t xml:space="preserve"> é uma linguagem de programação de alto nível, imperativa, orientada a objetos, funcional, de </w:t>
+      </w:r>
+      <w:proofErr w:type="spellStart"/>
+      <w:r>
+        <w:t>tipagem</w:t>
+      </w:r>
+      <w:proofErr w:type="spellEnd"/>
+      <w:r>
+        <w:t xml:space="preserve"> dinâmica e forte. Prioriza a legibilidade do código sobre a velocidade.</w:t>
       </w:r>
     </w:p>
     <w:p>
@@ -4836,15 +5423,32 @@
         <w:tab/>
         <w:t xml:space="preserve">Neste projeto, utilizando uma </w:t>
       </w:r>
-      <w:r>
-        <w:rPr>
-          <w:i/>
-          <w:iCs/>
-        </w:rPr>
-        <w:t>framework web</w:t>
-      </w:r>
-      <w:r>
-        <w:t xml:space="preserve"> chamada Flask, permitiu a criação de uma pequena </w:t>
+      <w:proofErr w:type="spellStart"/>
+      <w:r>
+        <w:rPr>
+          <w:i/>
+          <w:iCs/>
+        </w:rPr>
+        <w:t>framework</w:t>
+      </w:r>
+      <w:proofErr w:type="spellEnd"/>
+      <w:r>
+        <w:rPr>
+          <w:i/>
+          <w:iCs/>
+        </w:rPr>
+        <w:t xml:space="preserve"> web</w:t>
+      </w:r>
+      <w:r>
+        <w:t xml:space="preserve"> chamada </w:t>
+      </w:r>
+      <w:proofErr w:type="spellStart"/>
+      <w:r>
+        <w:t>Flask</w:t>
+      </w:r>
+      <w:proofErr w:type="spellEnd"/>
+      <w:r>
+        <w:t xml:space="preserve">, permitiu a criação de uma pequena </w:t>
       </w:r>
       <w:r>
         <w:rPr>
@@ -4856,16 +5460,26 @@
       <w:r>
         <w:t xml:space="preserve"> com um só </w:t>
       </w:r>
-      <w:r>
-        <w:rPr>
-          <w:i/>
-          <w:iCs/>
-        </w:rPr>
-        <w:t>request GET</w:t>
+      <w:proofErr w:type="spellStart"/>
+      <w:r>
+        <w:rPr>
+          <w:i/>
+          <w:iCs/>
+        </w:rPr>
+        <w:t>request</w:t>
+      </w:r>
+      <w:proofErr w:type="spellEnd"/>
+      <w:r>
+        <w:rPr>
+          <w:i/>
+          <w:iCs/>
+        </w:rPr>
+        <w:t xml:space="preserve"> GET</w:t>
       </w:r>
       <w:r>
         <w:t xml:space="preserve"> que devolve os valores dos </w:t>
       </w:r>
+      <w:proofErr w:type="spellStart"/>
       <w:r>
         <w:rPr>
           <w:i/>
@@ -4873,8 +5487,17 @@
         </w:rPr>
         <w:t>movies</w:t>
       </w:r>
-      <w:r>
-        <w:t xml:space="preserve"> presentes numa base de dados MongoDB.</w:t>
+      <w:proofErr w:type="spellEnd"/>
+      <w:r>
+        <w:t xml:space="preserve"> presentes numa base de dados </w:t>
+      </w:r>
+      <w:proofErr w:type="spellStart"/>
+      <w:r>
+        <w:t>MongoDB</w:t>
+      </w:r>
+      <w:proofErr w:type="spellEnd"/>
+      <w:r>
+        <w:t>.</w:t>
       </w:r>
     </w:p>
     <w:p>
@@ -4892,9 +5515,27 @@
         </w:rPr>
         <w:t xml:space="preserve">packages </w:t>
       </w:r>
-      <w:r>
-        <w:t>Python usados: pymongo, json</w:t>
-      </w:r>
+      <w:proofErr w:type="spellStart"/>
+      <w:r>
+        <w:t>Python</w:t>
+      </w:r>
+      <w:proofErr w:type="spellEnd"/>
+      <w:r>
+        <w:t xml:space="preserve"> usados: </w:t>
+      </w:r>
+      <w:proofErr w:type="spellStart"/>
+      <w:r>
+        <w:t>pymongo</w:t>
+      </w:r>
+      <w:proofErr w:type="spellEnd"/>
+      <w:r>
+        <w:t xml:space="preserve">, </w:t>
+      </w:r>
+      <w:proofErr w:type="spellStart"/>
+      <w:r>
+        <w:t>json</w:t>
+      </w:r>
+      <w:proofErr w:type="spellEnd"/>
     </w:p>
     <w:p>
       <w:pPr>
@@ -4947,7 +5588,7 @@
         <w:pStyle w:val="Legenda"/>
         <w:jc w:val="both"/>
       </w:pPr>
-      <w:bookmarkStart w:id="12" w:name="_Toc119438914"/>
+      <w:bookmarkStart w:id="12" w:name="_Toc119445410"/>
       <w:r>
         <w:t xml:space="preserve">Figura </w:t>
       </w:r>
@@ -4960,7 +5601,23 @@
         </w:r>
       </w:fldSimple>
       <w:r>
-        <w:t xml:space="preserve"> - Exemplo de utilização de Python com Flask no projeto</w:t>
+        <w:t xml:space="preserve"> - Exemplo de utilização de </w:t>
+      </w:r>
+      <w:proofErr w:type="spellStart"/>
+      <w:r>
+        <w:t>Python</w:t>
+      </w:r>
+      <w:proofErr w:type="spellEnd"/>
+      <w:r>
+        <w:t xml:space="preserve"> com </w:t>
+      </w:r>
+      <w:proofErr w:type="spellStart"/>
+      <w:r>
+        <w:t>Flask</w:t>
+      </w:r>
+      <w:proofErr w:type="spellEnd"/>
+      <w:r>
+        <w:t xml:space="preserve"> no projeto</w:t>
       </w:r>
       <w:bookmarkEnd w:id="12"/>
     </w:p>
@@ -4975,21 +5632,29 @@
       <w:pPr>
         <w:pStyle w:val="Ttulo2"/>
       </w:pPr>
-      <w:bookmarkStart w:id="13" w:name="_Toc119438903"/>
+      <w:bookmarkStart w:id="13" w:name="_Toc119445398"/>
+      <w:proofErr w:type="spellStart"/>
       <w:r>
         <w:lastRenderedPageBreak/>
         <w:t>AngularJS</w:t>
       </w:r>
       <w:bookmarkEnd w:id="13"/>
+      <w:proofErr w:type="spellEnd"/>
     </w:p>
     <w:p>
       <w:pPr>
         <w:ind w:firstLine="708"/>
         <w:jc w:val="both"/>
       </w:pPr>
-      <w:r>
-        <w:t xml:space="preserve">AngularJS é um </w:t>
-      </w:r>
+      <w:proofErr w:type="spellStart"/>
+      <w:r>
+        <w:t>AngularJS</w:t>
+      </w:r>
+      <w:proofErr w:type="spellEnd"/>
+      <w:r>
+        <w:t xml:space="preserve"> é um </w:t>
+      </w:r>
+      <w:proofErr w:type="spellStart"/>
       <w:r>
         <w:rPr>
           <w:i/>
@@ -4997,6 +5662,7 @@
         </w:rPr>
         <w:t>framework</w:t>
       </w:r>
+      <w:proofErr w:type="spellEnd"/>
       <w:r>
         <w:t xml:space="preserve"> de JavaScript de código aberto, mantido pel</w:t>
       </w:r>
@@ -5011,18 +5677,61 @@
           <w:i/>
           <w:iCs/>
         </w:rPr>
-        <w:t>single-page applications</w:t>
-      </w:r>
+        <w:t>single-</w:t>
+      </w:r>
+      <w:proofErr w:type="spellStart"/>
+      <w:r>
+        <w:rPr>
+          <w:i/>
+          <w:iCs/>
+        </w:rPr>
+        <w:t>page</w:t>
+      </w:r>
+      <w:proofErr w:type="spellEnd"/>
+      <w:r>
+        <w:rPr>
+          <w:i/>
+          <w:iCs/>
+        </w:rPr>
+        <w:t xml:space="preserve"> </w:t>
+      </w:r>
+      <w:proofErr w:type="spellStart"/>
+      <w:r>
+        <w:rPr>
+          <w:i/>
+          <w:iCs/>
+        </w:rPr>
+        <w:t>applications</w:t>
+      </w:r>
+      <w:proofErr w:type="spellEnd"/>
       <w:r>
         <w:t xml:space="preserve">. A biblioteca distingue-se por permitir declarar </w:t>
       </w:r>
-      <w:r>
-        <w:rPr>
-          <w:i/>
-          <w:iCs/>
-        </w:rPr>
-        <w:t>dynamic views</w:t>
-      </w:r>
+      <w:proofErr w:type="spellStart"/>
+      <w:r>
+        <w:rPr>
+          <w:i/>
+          <w:iCs/>
+        </w:rPr>
+        <w:t>dynamic</w:t>
+      </w:r>
+      <w:proofErr w:type="spellEnd"/>
+      <w:r>
+        <w:rPr>
+          <w:i/>
+          <w:iCs/>
+        </w:rPr>
+        <w:t xml:space="preserve"> </w:t>
+      </w:r>
+      <w:proofErr w:type="spellStart"/>
+      <w:r>
+        <w:rPr>
+          <w:i/>
+          <w:iCs/>
+        </w:rPr>
+        <w:t>views</w:t>
+      </w:r>
+      <w:proofErr w:type="spellEnd"/>
       <w:r>
         <w:t xml:space="preserve"> em </w:t>
       </w:r>
@@ -5042,6 +5751,7 @@
       <w:r>
         <w:t xml:space="preserve">Neste caso específico, utilizou-se Angular com o objetivo de criar um </w:t>
       </w:r>
+      <w:proofErr w:type="spellStart"/>
       <w:r>
         <w:rPr>
           <w:i/>
@@ -5049,6 +5759,7 @@
         </w:rPr>
         <w:t>dashboard</w:t>
       </w:r>
+      <w:proofErr w:type="spellEnd"/>
       <w:r>
         <w:t xml:space="preserve"> com uma tabela que possibilita visualizar os dados obtidos via a </w:t>
       </w:r>
@@ -5060,7 +5771,15 @@
         <w:t>web API</w:t>
       </w:r>
       <w:r>
-        <w:t xml:space="preserve"> criada em Python.</w:t>
+        <w:t xml:space="preserve"> criada em </w:t>
+      </w:r>
+      <w:proofErr w:type="spellStart"/>
+      <w:r>
+        <w:t>Python</w:t>
+      </w:r>
+      <w:proofErr w:type="spellEnd"/>
+      <w:r>
+        <w:t>.</w:t>
       </w:r>
     </w:p>
     <w:p>
@@ -5114,7 +5833,7 @@
         <w:pStyle w:val="Legenda"/>
         <w:jc w:val="both"/>
       </w:pPr>
-      <w:bookmarkStart w:id="14" w:name="_Toc119438915"/>
+      <w:bookmarkStart w:id="14" w:name="_Toc119445411"/>
       <w:r>
         <w:t xml:space="preserve">Figura </w:t>
       </w:r>
@@ -5127,7 +5846,15 @@
         </w:r>
       </w:fldSimple>
       <w:r>
-        <w:t xml:space="preserve"> - Exemplo de utilização de AngularJS no projeto</w:t>
+        <w:t xml:space="preserve"> - Exemplo de utilização de </w:t>
+      </w:r>
+      <w:proofErr w:type="spellStart"/>
+      <w:r>
+        <w:t>AngularJS</w:t>
+      </w:r>
+      <w:proofErr w:type="spellEnd"/>
+      <w:r>
+        <w:t xml:space="preserve"> no projeto</w:t>
       </w:r>
       <w:bookmarkEnd w:id="14"/>
     </w:p>
@@ -5141,10 +5868,15 @@
       <w:pPr>
         <w:pStyle w:val="Ttulo2"/>
       </w:pPr>
-      <w:bookmarkStart w:id="15" w:name="_Toc119438904"/>
+      <w:bookmarkStart w:id="15" w:name="_Toc119445399"/>
+      <w:proofErr w:type="spellStart"/>
       <w:r>
         <w:lastRenderedPageBreak/>
-        <w:t>Git e GitHub</w:t>
+        <w:t>Git</w:t>
+      </w:r>
+      <w:proofErr w:type="spellEnd"/>
+      <w:r>
+        <w:t xml:space="preserve"> e GitHub</w:t>
       </w:r>
       <w:bookmarkEnd w:id="15"/>
     </w:p>
@@ -5153,8 +5885,13 @@
         <w:ind w:firstLine="708"/>
         <w:jc w:val="both"/>
       </w:pPr>
-      <w:r>
-        <w:t xml:space="preserve">Git é um sistema de controlo de versões, usado principalmente no desenvolvimento de </w:t>
+      <w:proofErr w:type="spellStart"/>
+      <w:r>
+        <w:t>Git</w:t>
+      </w:r>
+      <w:proofErr w:type="spellEnd"/>
+      <w:r>
+        <w:t xml:space="preserve"> é um sistema de controlo de versões, usado principalmente no desenvolvimento de </w:t>
       </w:r>
       <w:r>
         <w:rPr>
@@ -5164,7 +5901,15 @@
         <w:t>software</w:t>
       </w:r>
       <w:r>
-        <w:t>, mas que pode ser utilizado para registar o histórico de edições de qualquer tipo de ficheiro. Foi projetado por Linus Torvalds, mas entretanto adotado mundialmente.</w:t>
+        <w:t xml:space="preserve">, mas que pode ser utilizado para registar o histórico de edições de qualquer tipo de ficheiro. Foi projetado por Linus </w:t>
+      </w:r>
+      <w:proofErr w:type="spellStart"/>
+      <w:r>
+        <w:t>Torvalds</w:t>
+      </w:r>
+      <w:proofErr w:type="spellEnd"/>
+      <w:r>
+        <w:t>, mas entretanto adotado mundialmente.</w:t>
       </w:r>
     </w:p>
     <w:p>
@@ -5173,7 +5918,23 @@
         <w:jc w:val="both"/>
       </w:pPr>
       <w:r>
-        <w:t>GitHub é uma plataforma de hosting de código-fonte e arquivos que faz uso do Git para gerir as versões dos mesmos. Permite a criação de repositórios públicos e privados e a colaboração entre programadores nos mesmos.</w:t>
+        <w:t xml:space="preserve">GitHub é uma plataforma de </w:t>
+      </w:r>
+      <w:proofErr w:type="spellStart"/>
+      <w:r>
+        <w:t>hosting</w:t>
+      </w:r>
+      <w:proofErr w:type="spellEnd"/>
+      <w:r>
+        <w:t xml:space="preserve"> de código-fonte e arquivos que faz uso do </w:t>
+      </w:r>
+      <w:proofErr w:type="spellStart"/>
+      <w:r>
+        <w:t>Git</w:t>
+      </w:r>
+      <w:proofErr w:type="spellEnd"/>
+      <w:r>
+        <w:t xml:space="preserve"> para gerir as versões dos mesmos. Permite a criação de repositórios públicos e privados e a colaboração entre programadores nos mesmos.</w:t>
       </w:r>
     </w:p>
     <w:p>
@@ -5182,14 +5943,31 @@
         <w:jc w:val="both"/>
       </w:pPr>
       <w:r>
-        <w:t xml:space="preserve">Neste projeto, foram utilizadas ambas as ferramentas, o Git para a realização de </w:t>
-      </w:r>
-      <w:r>
-        <w:rPr>
-          <w:i/>
-          <w:iCs/>
-        </w:rPr>
-        <w:t xml:space="preserve">commits </w:t>
+        <w:t xml:space="preserve">Neste projeto, foram utilizadas ambas as ferramentas, o </w:t>
+      </w:r>
+      <w:proofErr w:type="spellStart"/>
+      <w:r>
+        <w:t>Git</w:t>
+      </w:r>
+      <w:proofErr w:type="spellEnd"/>
+      <w:r>
+        <w:t xml:space="preserve"> para a realização de </w:t>
+      </w:r>
+      <w:proofErr w:type="spellStart"/>
+      <w:r>
+        <w:rPr>
+          <w:i/>
+          <w:iCs/>
+        </w:rPr>
+        <w:t>commits</w:t>
+      </w:r>
+      <w:proofErr w:type="spellEnd"/>
+      <w:r>
+        <w:rPr>
+          <w:i/>
+          <w:iCs/>
+        </w:rPr>
+        <w:t xml:space="preserve"> </w:t>
       </w:r>
       <w:r>
         <w:t xml:space="preserve">com alterações e novas versões do projeto e o GitHub para a hospedagem do mesmo na </w:t>
@@ -5256,7 +6034,7 @@
         <w:pStyle w:val="Legenda"/>
         <w:jc w:val="both"/>
       </w:pPr>
-      <w:bookmarkStart w:id="16" w:name="_Toc119438916"/>
+      <w:bookmarkStart w:id="16" w:name="_Toc119445412"/>
       <w:r>
         <w:t xml:space="preserve">Figura </w:t>
       </w:r>
@@ -5269,7 +6047,15 @@
         </w:r>
       </w:fldSimple>
       <w:r>
-        <w:t xml:space="preserve"> - Exemplo de utilização do Git no projeto</w:t>
+        <w:t xml:space="preserve"> - Exemplo de utilização do </w:t>
+      </w:r>
+      <w:proofErr w:type="spellStart"/>
+      <w:r>
+        <w:t>Git</w:t>
+      </w:r>
+      <w:proofErr w:type="spellEnd"/>
+      <w:r>
+        <w:t xml:space="preserve"> no projeto</w:t>
       </w:r>
       <w:bookmarkEnd w:id="16"/>
     </w:p>
@@ -5330,7 +6116,7 @@
       <w:pPr>
         <w:pStyle w:val="Legenda"/>
       </w:pPr>
-      <w:bookmarkStart w:id="17" w:name="_Toc119438917"/>
+      <w:bookmarkStart w:id="17" w:name="_Toc119445413"/>
       <w:r>
         <w:t xml:space="preserve">Figura </w:t>
       </w:r>
@@ -5354,7 +6140,7 @@
       <w:pPr>
         <w:pStyle w:val="Ttulo1"/>
       </w:pPr>
-      <w:bookmarkStart w:id="18" w:name="_Toc119438905"/>
+      <w:bookmarkStart w:id="18" w:name="_Toc119445400"/>
       <w:r>
         <w:lastRenderedPageBreak/>
         <w:t>Solução</w:t>
@@ -5376,16 +6162,56 @@
         <w:jc w:val="both"/>
       </w:pPr>
       <w:r>
-        <w:t>É importante salientar que os ficheiros criados pelo aluno no PDI e o código desenvolvido em Python e AngularJS podem ser encontrados no repositório GitHub ou na entrega realizada pelo Moodle.</w:t>
+        <w:t xml:space="preserve">É importante salientar que os ficheiros criados pelo aluno no PDI e o código desenvolvido em </w:t>
+      </w:r>
+      <w:proofErr w:type="spellStart"/>
+      <w:r>
+        <w:t>Python</w:t>
+      </w:r>
+      <w:proofErr w:type="spellEnd"/>
+      <w:r>
+        <w:t xml:space="preserve"> e </w:t>
+      </w:r>
+      <w:proofErr w:type="spellStart"/>
+      <w:r>
+        <w:t>AngularJS</w:t>
+      </w:r>
+      <w:proofErr w:type="spellEnd"/>
+      <w:r>
+        <w:t xml:space="preserve"> podem ser encontrados no repositório GitHub ou na entrega realizada pelo Moodle.</w:t>
       </w:r>
     </w:p>
     <w:p>
       <w:pPr>
         <w:pStyle w:val="Ttulo2"/>
       </w:pPr>
-      <w:bookmarkStart w:id="19" w:name="_Toc119438906"/>
-      <w:r>
-        <w:t>Solução em Pentaho Data Integration (Kettle)</w:t>
+      <w:bookmarkStart w:id="19" w:name="_Toc119445401"/>
+      <w:r>
+        <w:t xml:space="preserve">Solução em </w:t>
+      </w:r>
+      <w:proofErr w:type="spellStart"/>
+      <w:r>
+        <w:t>Pentaho</w:t>
+      </w:r>
+      <w:proofErr w:type="spellEnd"/>
+      <w:r>
+        <w:t xml:space="preserve"> Data </w:t>
+      </w:r>
+      <w:proofErr w:type="spellStart"/>
+      <w:r>
+        <w:t>Integration</w:t>
+      </w:r>
+      <w:proofErr w:type="spellEnd"/>
+      <w:r>
+        <w:t xml:space="preserve"> (</w:t>
+      </w:r>
+      <w:proofErr w:type="spellStart"/>
+      <w:r>
+        <w:t>Kettle</w:t>
+      </w:r>
+      <w:proofErr w:type="spellEnd"/>
+      <w:r>
+        <w:t>)</w:t>
       </w:r>
       <w:bookmarkEnd w:id="19"/>
     </w:p>
@@ -5397,6 +6223,7 @@
         <w:tab/>
         <w:t xml:space="preserve">Após escolha do </w:t>
       </w:r>
+      <w:proofErr w:type="spellStart"/>
       <w:r>
         <w:rPr>
           <w:i/>
@@ -5404,8 +6231,17 @@
         </w:rPr>
         <w:t>dataset</w:t>
       </w:r>
-      <w:r>
-        <w:t>, o aluno procedeu à visualização de alguns exercícios realizados nas aulas em Kettle de forma a relembrar alguns tópicos abordados e poder iniciar o desenvolvimento da transformação.</w:t>
+      <w:proofErr w:type="spellEnd"/>
+      <w:r>
+        <w:t xml:space="preserve">, o aluno procedeu à visualização de alguns exercícios realizados nas aulas em </w:t>
+      </w:r>
+      <w:proofErr w:type="spellStart"/>
+      <w:r>
+        <w:t>Kettle</w:t>
+      </w:r>
+      <w:proofErr w:type="spellEnd"/>
+      <w:r>
+        <w:t xml:space="preserve"> de forma a relembrar alguns tópicos abordados e poder iniciar o desenvolvimento da transformação.</w:t>
       </w:r>
     </w:p>
     <w:p>
@@ -5418,6 +6254,7 @@
       <w:r>
         <w:t xml:space="preserve">Numa segunda fase, o aluno procedeu à realização da transferência dos ficheiros do </w:t>
       </w:r>
+      <w:proofErr w:type="spellStart"/>
       <w:r>
         <w:rPr>
           <w:i/>
@@ -5425,6 +6262,7 @@
         </w:rPr>
         <w:t>dataset</w:t>
       </w:r>
+      <w:proofErr w:type="spellEnd"/>
       <w:r>
         <w:t xml:space="preserve"> para a sua máquina e começou a trabalhar com eles localmente (sem utilizar um </w:t>
       </w:r>
@@ -5438,26 +6276,91 @@
       <w:r>
         <w:t>HTTP para obtenção dos dados). Dado que os ficheiros são TSV (</w:t>
       </w:r>
-      <w:r>
-        <w:rPr>
-          <w:i/>
-          <w:iCs/>
-        </w:rPr>
-        <w:t xml:space="preserve">tab separated </w:t>
-      </w:r>
-      <w:r>
-        <w:t>values) e não CSV (</w:t>
-      </w:r>
-      <w:r>
-        <w:rPr>
-          <w:i/>
-          <w:iCs/>
-        </w:rPr>
-        <w:t>comma separated values</w:t>
-      </w:r>
+      <w:proofErr w:type="spellStart"/>
+      <w:r>
+        <w:rPr>
+          <w:i/>
+          <w:iCs/>
+        </w:rPr>
+        <w:t>tab</w:t>
+      </w:r>
+      <w:proofErr w:type="spellEnd"/>
+      <w:r>
+        <w:rPr>
+          <w:i/>
+          <w:iCs/>
+        </w:rPr>
+        <w:t xml:space="preserve"> </w:t>
+      </w:r>
+      <w:proofErr w:type="spellStart"/>
+      <w:r>
+        <w:rPr>
+          <w:i/>
+          <w:iCs/>
+        </w:rPr>
+        <w:t>separated</w:t>
+      </w:r>
+      <w:proofErr w:type="spellEnd"/>
+      <w:r>
+        <w:rPr>
+          <w:i/>
+          <w:iCs/>
+        </w:rPr>
+        <w:t xml:space="preserve"> </w:t>
+      </w:r>
+      <w:proofErr w:type="spellStart"/>
+      <w:r>
+        <w:t>values</w:t>
+      </w:r>
+      <w:proofErr w:type="spellEnd"/>
+      <w:r>
+        <w:t>) e não CSV (</w:t>
+      </w:r>
+      <w:proofErr w:type="spellStart"/>
+      <w:r>
+        <w:rPr>
+          <w:i/>
+          <w:iCs/>
+        </w:rPr>
+        <w:t>comma</w:t>
+      </w:r>
+      <w:proofErr w:type="spellEnd"/>
+      <w:r>
+        <w:rPr>
+          <w:i/>
+          <w:iCs/>
+        </w:rPr>
+        <w:t xml:space="preserve"> </w:t>
+      </w:r>
+      <w:proofErr w:type="spellStart"/>
+      <w:r>
+        <w:rPr>
+          <w:i/>
+          <w:iCs/>
+        </w:rPr>
+        <w:t>separated</w:t>
+      </w:r>
+      <w:proofErr w:type="spellEnd"/>
+      <w:r>
+        <w:rPr>
+          <w:i/>
+          <w:iCs/>
+        </w:rPr>
+        <w:t xml:space="preserve"> </w:t>
+      </w:r>
+      <w:proofErr w:type="spellStart"/>
+      <w:r>
+        <w:rPr>
+          <w:i/>
+          <w:iCs/>
+        </w:rPr>
+        <w:t>values</w:t>
+      </w:r>
+      <w:proofErr w:type="spellEnd"/>
       <w:r>
         <w:t xml:space="preserve">), foi necessário alterar o valor do </w:t>
       </w:r>
+      <w:proofErr w:type="spellStart"/>
       <w:r>
         <w:rPr>
           <w:i/>
@@ -5465,8 +6368,25 @@
         </w:rPr>
         <w:t>delimiter</w:t>
       </w:r>
-      <w:r>
-        <w:t xml:space="preserve"> no Pentaho Data Integration para TAB, apesar de se usar na mesma o </w:t>
+      <w:proofErr w:type="spellEnd"/>
+      <w:r>
+        <w:t xml:space="preserve"> no </w:t>
+      </w:r>
+      <w:proofErr w:type="spellStart"/>
+      <w:r>
+        <w:t>Pentaho</w:t>
+      </w:r>
+      <w:proofErr w:type="spellEnd"/>
+      <w:r>
+        <w:t xml:space="preserve"> Data </w:t>
+      </w:r>
+      <w:proofErr w:type="spellStart"/>
+      <w:r>
+        <w:t>Integration</w:t>
+      </w:r>
+      <w:proofErr w:type="spellEnd"/>
+      <w:r>
+        <w:t xml:space="preserve"> para TAB, apesar de se usar na mesma o </w:t>
       </w:r>
       <w:r>
         <w:rPr>
@@ -5490,6 +6410,7 @@
         <w:tab/>
         <w:t xml:space="preserve">Dado que o ficheiro vem do </w:t>
       </w:r>
+      <w:proofErr w:type="spellStart"/>
       <w:r>
         <w:rPr>
           <w:i/>
@@ -5497,8 +6418,17 @@
         </w:rPr>
         <w:t>dataset</w:t>
       </w:r>
-      <w:r>
-        <w:t xml:space="preserve"> comprimido em .gz, foi também necessário usar o </w:t>
+      <w:proofErr w:type="spellEnd"/>
+      <w:r>
+        <w:t xml:space="preserve"> comprimido em .</w:t>
+      </w:r>
+      <w:proofErr w:type="spellStart"/>
+      <w:r>
+        <w:t>gz</w:t>
+      </w:r>
+      <w:proofErr w:type="spellEnd"/>
+      <w:r>
+        <w:t xml:space="preserve">, foi também necessário usar o </w:t>
       </w:r>
       <w:r>
         <w:rPr>
@@ -5580,7 +6510,7 @@
       <w:pPr>
         <w:pStyle w:val="Legenda"/>
       </w:pPr>
-      <w:bookmarkStart w:id="20" w:name="_Toc119438918"/>
+      <w:bookmarkStart w:id="20" w:name="_Toc119445414"/>
       <w:r>
         <w:t xml:space="preserve">Figura </w:t>
       </w:r>
@@ -5603,7 +6533,15 @@
       </w:pPr>
       <w:r>
         <w:tab/>
-        <w:t xml:space="preserve">Posteriormente, procedeu-se à substituição de valores ‘\N’ por ‘null’ e remoção de caracteres inválidos utilizando o </w:t>
+        <w:t>Posteriormente, procedeu-se à substituição de valores ‘\N’ por ‘</w:t>
+      </w:r>
+      <w:proofErr w:type="spellStart"/>
+      <w:r>
+        <w:t>null</w:t>
+      </w:r>
+      <w:proofErr w:type="spellEnd"/>
+      <w:r>
+        <w:t xml:space="preserve">’ e remoção de caracteres inválidos utilizando o </w:t>
       </w:r>
       <w:r>
         <w:rPr>
@@ -5620,8 +6558,33 @@
           <w:i/>
           <w:iCs/>
         </w:rPr>
-        <w:t>“Replace in String</w:t>
-      </w:r>
+        <w:t>“</w:t>
+      </w:r>
+      <w:proofErr w:type="spellStart"/>
+      <w:r>
+        <w:rPr>
+          <w:i/>
+          <w:iCs/>
+        </w:rPr>
+        <w:t>Replace</w:t>
+      </w:r>
+      <w:proofErr w:type="spellEnd"/>
+      <w:r>
+        <w:rPr>
+          <w:i/>
+          <w:iCs/>
+        </w:rPr>
+        <w:t xml:space="preserve"> in </w:t>
+      </w:r>
+      <w:proofErr w:type="spellStart"/>
+      <w:r>
+        <w:rPr>
+          <w:i/>
+          <w:iCs/>
+        </w:rPr>
+        <w:t>String</w:t>
+      </w:r>
+      <w:proofErr w:type="spellEnd"/>
       <w:r>
         <w:t>.</w:t>
       </w:r>
@@ -5675,7 +6638,7 @@
       <w:pPr>
         <w:pStyle w:val="Legenda"/>
       </w:pPr>
-      <w:bookmarkStart w:id="21" w:name="_Toc119438919"/>
+      <w:bookmarkStart w:id="21" w:name="_Toc119445415"/>
       <w:r>
         <w:t xml:space="preserve">Figura </w:t>
       </w:r>
@@ -5688,7 +6651,23 @@
         </w:r>
       </w:fldSimple>
       <w:r>
-        <w:t xml:space="preserve"> - Step Replace in String no PDI</w:t>
+        <w:t xml:space="preserve"> - Step </w:t>
+      </w:r>
+      <w:proofErr w:type="spellStart"/>
+      <w:r>
+        <w:t>Replace</w:t>
+      </w:r>
+      <w:proofErr w:type="spellEnd"/>
+      <w:r>
+        <w:t xml:space="preserve"> in </w:t>
+      </w:r>
+      <w:proofErr w:type="spellStart"/>
+      <w:r>
+        <w:t>String</w:t>
+      </w:r>
+      <w:proofErr w:type="spellEnd"/>
+      <w:r>
+        <w:t xml:space="preserve"> no PDI</w:t>
       </w:r>
       <w:bookmarkEnd w:id="21"/>
     </w:p>
@@ -5707,6 +6686,7 @@
         <w:tab/>
         <w:t xml:space="preserve">Após isto, o aluno procedeu à separação da coluna com o </w:t>
       </w:r>
+      <w:proofErr w:type="spellStart"/>
       <w:r>
         <w:rPr>
           <w:i/>
@@ -5714,6 +6694,7 @@
         </w:rPr>
         <w:t>array</w:t>
       </w:r>
+      <w:proofErr w:type="spellEnd"/>
       <w:r>
         <w:t xml:space="preserve"> de géneros [gen_1, gen_2, gen_3] em três diferentes colunas (genre_1, genre_2, genre_3) utilizando o </w:t>
       </w:r>
@@ -5722,7 +6703,23 @@
           <w:i/>
           <w:iCs/>
         </w:rPr>
-        <w:t>step “Split fields”.</w:t>
+        <w:t xml:space="preserve">step “Split </w:t>
+      </w:r>
+      <w:proofErr w:type="spellStart"/>
+      <w:r>
+        <w:rPr>
+          <w:i/>
+          <w:iCs/>
+        </w:rPr>
+        <w:t>fields</w:t>
+      </w:r>
+      <w:proofErr w:type="spellEnd"/>
+      <w:r>
+        <w:rPr>
+          <w:i/>
+          <w:iCs/>
+        </w:rPr>
+        <w:t>”.</w:t>
       </w:r>
     </w:p>
     <w:p>
@@ -5774,7 +6771,7 @@
       <w:pPr>
         <w:pStyle w:val="Legenda"/>
       </w:pPr>
-      <w:bookmarkStart w:id="22" w:name="_Toc119438920"/>
+      <w:bookmarkStart w:id="22" w:name="_Toc119445416"/>
       <w:r>
         <w:t xml:space="preserve">Figura </w:t>
       </w:r>
@@ -5787,7 +6784,15 @@
         </w:r>
       </w:fldSimple>
       <w:r>
-        <w:t xml:space="preserve"> - Step Split fields no PDI</w:t>
+        <w:t xml:space="preserve"> - Step Split </w:t>
+      </w:r>
+      <w:proofErr w:type="spellStart"/>
+      <w:r>
+        <w:t>fields</w:t>
+      </w:r>
+      <w:proofErr w:type="spellEnd"/>
+      <w:r>
+        <w:t xml:space="preserve"> no PDI</w:t>
       </w:r>
       <w:bookmarkEnd w:id="22"/>
     </w:p>
@@ -5834,7 +6839,39 @@
           <w:i/>
           <w:iCs/>
         </w:rPr>
-        <w:t>step “Merge join”</w:t>
+        <w:t>step “</w:t>
+      </w:r>
+      <w:proofErr w:type="spellStart"/>
+      <w:r>
+        <w:rPr>
+          <w:i/>
+          <w:iCs/>
+        </w:rPr>
+        <w:t>Merge</w:t>
+      </w:r>
+      <w:proofErr w:type="spellEnd"/>
+      <w:r>
+        <w:rPr>
+          <w:i/>
+          <w:iCs/>
+        </w:rPr>
+        <w:t xml:space="preserve"> </w:t>
+      </w:r>
+      <w:proofErr w:type="spellStart"/>
+      <w:r>
+        <w:rPr>
+          <w:i/>
+          <w:iCs/>
+        </w:rPr>
+        <w:t>join</w:t>
+      </w:r>
+      <w:proofErr w:type="spellEnd"/>
+      <w:r>
+        <w:rPr>
+          <w:i/>
+          <w:iCs/>
+        </w:rPr>
+        <w:t>”</w:t>
       </w:r>
       <w:r>
         <w:t>.</w:t>
@@ -5889,7 +6926,7 @@
       <w:pPr>
         <w:pStyle w:val="Legenda"/>
       </w:pPr>
-      <w:bookmarkStart w:id="23" w:name="_Toc119438921"/>
+      <w:bookmarkStart w:id="23" w:name="_Toc119445417"/>
       <w:r>
         <w:t xml:space="preserve">Figura </w:t>
       </w:r>
@@ -5955,7 +6992,7 @@
       <w:pPr>
         <w:pStyle w:val="Legenda"/>
       </w:pPr>
-      <w:bookmarkStart w:id="24" w:name="_Toc119438922"/>
+      <w:bookmarkStart w:id="24" w:name="_Toc119445418"/>
       <w:r>
         <w:t xml:space="preserve">Figura </w:t>
       </w:r>
@@ -5968,7 +7005,23 @@
         </w:r>
       </w:fldSimple>
       <w:r>
-        <w:t xml:space="preserve"> - Step Merge join no PDI</w:t>
+        <w:t xml:space="preserve"> - Step </w:t>
+      </w:r>
+      <w:proofErr w:type="spellStart"/>
+      <w:r>
+        <w:t>Merge</w:t>
+      </w:r>
+      <w:proofErr w:type="spellEnd"/>
+      <w:r>
+        <w:t xml:space="preserve"> </w:t>
+      </w:r>
+      <w:proofErr w:type="spellStart"/>
+      <w:r>
+        <w:t>join</w:t>
+      </w:r>
+      <w:proofErr w:type="spellEnd"/>
+      <w:r>
+        <w:t xml:space="preserve"> no PDI</w:t>
       </w:r>
       <w:bookmarkEnd w:id="24"/>
     </w:p>
@@ -5993,6 +7046,7 @@
       <w:r>
         <w:t xml:space="preserve"> com objetivo de reforçar que qualquer campo que tivesse o valor </w:t>
       </w:r>
+      <w:proofErr w:type="spellStart"/>
       <w:r>
         <w:rPr>
           <w:i/>
@@ -6000,19 +7054,30 @@
         </w:rPr>
         <w:t>null</w:t>
       </w:r>
+      <w:proofErr w:type="spellEnd"/>
       <w:r>
         <w:t xml:space="preserve">, fosse substituído pela </w:t>
       </w:r>
-      <w:r>
-        <w:rPr>
-          <w:i/>
-          <w:iCs/>
-        </w:rPr>
-        <w:t xml:space="preserve">string </w:t>
+      <w:proofErr w:type="spellStart"/>
+      <w:r>
+        <w:rPr>
+          <w:i/>
+          <w:iCs/>
+        </w:rPr>
+        <w:t>string</w:t>
+      </w:r>
+      <w:proofErr w:type="spellEnd"/>
+      <w:r>
+        <w:rPr>
+          <w:i/>
+          <w:iCs/>
+        </w:rPr>
+        <w:t xml:space="preserve"> </w:t>
       </w:r>
       <w:r>
         <w:t>“</w:t>
       </w:r>
+      <w:proofErr w:type="spellStart"/>
       <w:r>
         <w:rPr>
           <w:i/>
@@ -6020,6 +7085,7 @@
         </w:rPr>
         <w:t>null</w:t>
       </w:r>
+      <w:proofErr w:type="spellEnd"/>
       <w:r>
         <w:t>”, de forma a manter a coesão dos dados nos diferentes carregamentos finais.</w:t>
       </w:r>
@@ -6075,7 +7141,7 @@
         <w:pStyle w:val="Legenda"/>
         <w:jc w:val="both"/>
       </w:pPr>
-      <w:bookmarkStart w:id="25" w:name="_Toc119438923"/>
+      <w:bookmarkStart w:id="25" w:name="_Toc119445419"/>
       <w:r>
         <w:t xml:space="preserve">Figura </w:t>
       </w:r>
@@ -6088,7 +7154,47 @@
         </w:r>
       </w:fldSimple>
       <w:r>
-        <w:t xml:space="preserve"> - Step If field value is null no PDI</w:t>
+        <w:t xml:space="preserve"> - Step </w:t>
+      </w:r>
+      <w:proofErr w:type="spellStart"/>
+      <w:r>
+        <w:t>If</w:t>
+      </w:r>
+      <w:proofErr w:type="spellEnd"/>
+      <w:r>
+        <w:t xml:space="preserve"> </w:t>
+      </w:r>
+      <w:proofErr w:type="spellStart"/>
+      <w:r>
+        <w:t>field</w:t>
+      </w:r>
+      <w:proofErr w:type="spellEnd"/>
+      <w:r>
+        <w:t xml:space="preserve"> </w:t>
+      </w:r>
+      <w:proofErr w:type="spellStart"/>
+      <w:r>
+        <w:t>value</w:t>
+      </w:r>
+      <w:proofErr w:type="spellEnd"/>
+      <w:r>
+        <w:t xml:space="preserve"> </w:t>
+      </w:r>
+      <w:proofErr w:type="spellStart"/>
+      <w:r>
+        <w:t>is</w:t>
+      </w:r>
+      <w:proofErr w:type="spellEnd"/>
+      <w:r>
+        <w:t xml:space="preserve"> </w:t>
+      </w:r>
+      <w:proofErr w:type="spellStart"/>
+      <w:r>
+        <w:t>null</w:t>
+      </w:r>
+      <w:proofErr w:type="spellEnd"/>
+      <w:r>
+        <w:t xml:space="preserve"> no PDI</w:t>
       </w:r>
       <w:bookmarkEnd w:id="25"/>
     </w:p>
@@ -6111,16 +7217,26 @@
         <w:lastRenderedPageBreak/>
         <w:t xml:space="preserve">Mais tarde, os dados foram ordenados pelo seu identificador e tipo de produção. Depois, foi utilizado um </w:t>
       </w:r>
-      <w:r>
-        <w:rPr>
-          <w:i/>
-          <w:iCs/>
-        </w:rPr>
-        <w:t>switch/case</w:t>
+      <w:proofErr w:type="spellStart"/>
+      <w:r>
+        <w:rPr>
+          <w:i/>
+          <w:iCs/>
+        </w:rPr>
+        <w:t>switch</w:t>
+      </w:r>
+      <w:proofErr w:type="spellEnd"/>
+      <w:r>
+        <w:rPr>
+          <w:i/>
+          <w:iCs/>
+        </w:rPr>
+        <w:t>/case</w:t>
       </w:r>
       <w:r>
         <w:t xml:space="preserve"> para que consoante o </w:t>
       </w:r>
+      <w:proofErr w:type="spellStart"/>
       <w:r>
         <w:rPr>
           <w:i/>
@@ -6128,6 +7244,7 @@
         </w:rPr>
         <w:t>titleType</w:t>
       </w:r>
+      <w:proofErr w:type="spellEnd"/>
       <w:r>
         <w:t xml:space="preserve"> (tipo de produção) os dados fossem distribuídos para diferentes carregamentos.</w:t>
       </w:r>
@@ -6183,7 +7300,7 @@
         <w:pStyle w:val="Legenda"/>
         <w:jc w:val="both"/>
       </w:pPr>
-      <w:bookmarkStart w:id="26" w:name="_Toc119438924"/>
+      <w:bookmarkStart w:id="26" w:name="_Toc119445420"/>
       <w:r>
         <w:t xml:space="preserve">Figura </w:t>
       </w:r>
@@ -6196,7 +7313,15 @@
         </w:r>
       </w:fldSimple>
       <w:r>
-        <w:t xml:space="preserve"> - Ordenação dos dados e switch/case no PDI</w:t>
+        <w:t xml:space="preserve"> - Ordenação dos dados e </w:t>
+      </w:r>
+      <w:proofErr w:type="spellStart"/>
+      <w:r>
+        <w:t>switch</w:t>
+      </w:r>
+      <w:proofErr w:type="spellEnd"/>
+      <w:r>
+        <w:t>/case no PDI</w:t>
       </w:r>
       <w:bookmarkEnd w:id="26"/>
     </w:p>
@@ -6250,7 +7375,7 @@
       <w:pPr>
         <w:pStyle w:val="Legenda"/>
       </w:pPr>
-      <w:bookmarkStart w:id="27" w:name="_Toc119438925"/>
+      <w:bookmarkStart w:id="27" w:name="_Toc119445421"/>
       <w:r>
         <w:t xml:space="preserve">Figura </w:t>
       </w:r>
@@ -6263,7 +7388,23 @@
         </w:r>
       </w:fldSimple>
       <w:r>
-        <w:t xml:space="preserve"> - Step Sort rows no PDI</w:t>
+        <w:t xml:space="preserve"> - Step </w:t>
+      </w:r>
+      <w:proofErr w:type="spellStart"/>
+      <w:r>
+        <w:t>Sort</w:t>
+      </w:r>
+      <w:proofErr w:type="spellEnd"/>
+      <w:r>
+        <w:t xml:space="preserve"> </w:t>
+      </w:r>
+      <w:proofErr w:type="spellStart"/>
+      <w:r>
+        <w:t>rows</w:t>
+      </w:r>
+      <w:proofErr w:type="spellEnd"/>
+      <w:r>
+        <w:t xml:space="preserve"> no PDI</w:t>
       </w:r>
       <w:bookmarkEnd w:id="27"/>
     </w:p>
@@ -6316,7 +7457,7 @@
       <w:pPr>
         <w:pStyle w:val="Legenda"/>
       </w:pPr>
-      <w:bookmarkStart w:id="28" w:name="_Toc119438926"/>
+      <w:bookmarkStart w:id="28" w:name="_Toc119445422"/>
       <w:r>
         <w:t xml:space="preserve">Figura </w:t>
       </w:r>
@@ -6329,7 +7470,15 @@
         </w:r>
       </w:fldSimple>
       <w:r>
-        <w:t xml:space="preserve"> - Step Switch / case no PDI</w:t>
+        <w:t xml:space="preserve"> - Step </w:t>
+      </w:r>
+      <w:proofErr w:type="spellStart"/>
+      <w:r>
+        <w:t>Switch</w:t>
+      </w:r>
+      <w:proofErr w:type="spellEnd"/>
+      <w:r>
+        <w:t xml:space="preserve"> / case no PDI</w:t>
       </w:r>
       <w:bookmarkEnd w:id="28"/>
     </w:p>
@@ -6362,7 +7511,15 @@
         <w:jc w:val="both"/>
       </w:pPr>
       <w:r>
-        <w:t>No caso do carregamento para a base de dados MongoDB, foi ainda necessário configurar a conexão à mesma.</w:t>
+        <w:t xml:space="preserve">No caso do carregamento para a base de dados </w:t>
+      </w:r>
+      <w:proofErr w:type="spellStart"/>
+      <w:r>
+        <w:t>MongoDB</w:t>
+      </w:r>
+      <w:proofErr w:type="spellEnd"/>
+      <w:r>
+        <w:t>, foi ainda necessário configurar a conexão à mesma.</w:t>
       </w:r>
     </w:p>
     <w:p>
@@ -6416,7 +7573,7 @@
         <w:pStyle w:val="Legenda"/>
         <w:jc w:val="both"/>
       </w:pPr>
-      <w:bookmarkStart w:id="29" w:name="_Toc119438927"/>
+      <w:bookmarkStart w:id="29" w:name="_Toc119445423"/>
       <w:r>
         <w:t xml:space="preserve">Figura </w:t>
       </w:r>
@@ -6429,7 +7586,15 @@
         </w:r>
       </w:fldSimple>
       <w:r>
-        <w:t xml:space="preserve"> - Step MongoDB output no PDI</w:t>
+        <w:t xml:space="preserve"> - Step </w:t>
+      </w:r>
+      <w:proofErr w:type="spellStart"/>
+      <w:r>
+        <w:t>MongoDB</w:t>
+      </w:r>
+      <w:proofErr w:type="spellEnd"/>
+      <w:r>
+        <w:t xml:space="preserve"> output no PDI</w:t>
       </w:r>
       <w:bookmarkEnd w:id="29"/>
     </w:p>
@@ -6483,7 +7648,7 @@
       <w:pPr>
         <w:pStyle w:val="Legenda"/>
       </w:pPr>
-      <w:bookmarkStart w:id="30" w:name="_Toc119438928"/>
+      <w:bookmarkStart w:id="30" w:name="_Toc119445424"/>
       <w:r>
         <w:t xml:space="preserve">Figura </w:t>
       </w:r>
@@ -6496,7 +7661,15 @@
         </w:r>
       </w:fldSimple>
       <w:r>
-        <w:t xml:space="preserve"> - Step MongoDB output no PDI</w:t>
+        <w:t xml:space="preserve"> - Step </w:t>
+      </w:r>
+      <w:proofErr w:type="spellStart"/>
+      <w:r>
+        <w:t>MongoDB</w:t>
+      </w:r>
+      <w:proofErr w:type="spellEnd"/>
+      <w:r>
+        <w:t xml:space="preserve"> output no PDI</w:t>
       </w:r>
       <w:bookmarkEnd w:id="30"/>
     </w:p>
@@ -6549,7 +7722,7 @@
       <w:pPr>
         <w:pStyle w:val="Legenda"/>
       </w:pPr>
-      <w:bookmarkStart w:id="31" w:name="_Toc119438929"/>
+      <w:bookmarkStart w:id="31" w:name="_Toc119445425"/>
       <w:r>
         <w:t xml:space="preserve">Figura </w:t>
       </w:r>
@@ -6562,7 +7735,15 @@
         </w:r>
       </w:fldSimple>
       <w:r>
-        <w:t xml:space="preserve"> - Step MongoDB no PDI</w:t>
+        <w:t xml:space="preserve"> - Step </w:t>
+      </w:r>
+      <w:proofErr w:type="spellStart"/>
+      <w:r>
+        <w:t>MongoDB</w:t>
+      </w:r>
+      <w:proofErr w:type="spellEnd"/>
+      <w:r>
+        <w:t xml:space="preserve"> no PDI</w:t>
       </w:r>
       <w:bookmarkEnd w:id="31"/>
     </w:p>
@@ -6627,7 +7808,7 @@
       <w:pPr>
         <w:pStyle w:val="Legenda"/>
       </w:pPr>
-      <w:bookmarkStart w:id="32" w:name="_Toc119438930"/>
+      <w:bookmarkStart w:id="32" w:name="_Toc119445426"/>
       <w:r>
         <w:t xml:space="preserve">Figura </w:t>
       </w:r>
@@ -6651,8 +7832,13 @@
       <w:r>
         <w:t xml:space="preserve">transformação </w:t>
       </w:r>
-      <w:r>
-        <w:t>data_transformation no PDI</w:t>
+      <w:proofErr w:type="spellStart"/>
+      <w:r>
+        <w:t>data_transformation</w:t>
+      </w:r>
+      <w:proofErr w:type="spellEnd"/>
+      <w:r>
+        <w:t xml:space="preserve"> no PDI</w:t>
       </w:r>
       <w:bookmarkEnd w:id="32"/>
     </w:p>
@@ -6675,8 +7861,17 @@
         <w:t>jobs</w:t>
       </w:r>
       <w:r>
-        <w:t xml:space="preserve">: o primeiro – job_data_download – visa extrair os ficheiros do </w:t>
-      </w:r>
+        <w:t xml:space="preserve">: o primeiro – </w:t>
+      </w:r>
+      <w:proofErr w:type="spellStart"/>
+      <w:r>
+        <w:t>job_data_download</w:t>
+      </w:r>
+      <w:proofErr w:type="spellEnd"/>
+      <w:r>
+        <w:t xml:space="preserve"> – visa extrair os ficheiros do </w:t>
+      </w:r>
+      <w:proofErr w:type="spellStart"/>
       <w:r>
         <w:rPr>
           <w:i/>
@@ -6684,6 +7879,7 @@
         </w:rPr>
         <w:t>dataset</w:t>
       </w:r>
+      <w:proofErr w:type="spellEnd"/>
       <w:r>
         <w:t xml:space="preserve"> utilizando um </w:t>
       </w:r>
@@ -6692,8 +7888,17 @@
           <w:i/>
           <w:iCs/>
         </w:rPr>
-        <w:t>web service</w:t>
-      </w:r>
+        <w:t xml:space="preserve">web </w:t>
+      </w:r>
+      <w:proofErr w:type="spellStart"/>
+      <w:r>
+        <w:rPr>
+          <w:i/>
+          <w:iCs/>
+        </w:rPr>
+        <w:t>service</w:t>
+      </w:r>
+      <w:proofErr w:type="spellEnd"/>
       <w:r>
         <w:t xml:space="preserve">, com um </w:t>
       </w:r>
@@ -6705,7 +7910,15 @@
         <w:t xml:space="preserve">step </w:t>
       </w:r>
       <w:r>
-        <w:t xml:space="preserve">HTTP; o segundo – main – visa criar toda a sequência do processo ETL, desde a definição de variáveis para a transferência dos ficheiros até ao email de sucesso. No caso de alguma transformação ou </w:t>
+        <w:t xml:space="preserve">HTTP; o segundo – </w:t>
+      </w:r>
+      <w:proofErr w:type="spellStart"/>
+      <w:r>
+        <w:t>main</w:t>
+      </w:r>
+      <w:proofErr w:type="spellEnd"/>
+      <w:r>
+        <w:t xml:space="preserve"> – visa criar toda a sequência do processo ETL, desde a definição de variáveis para a transferência dos ficheiros até ao email de sucesso. No caso de alguma transformação ou </w:t>
       </w:r>
       <w:r>
         <w:rPr>
@@ -6779,7 +7992,7 @@
         <w:pStyle w:val="Legenda"/>
         <w:jc w:val="both"/>
       </w:pPr>
-      <w:bookmarkStart w:id="33" w:name="_Toc119438931"/>
+      <w:bookmarkStart w:id="33" w:name="_Toc119445427"/>
       <w:r>
         <w:t xml:space="preserve">Figura </w:t>
       </w:r>
@@ -6792,7 +8005,15 @@
         </w:r>
       </w:fldSimple>
       <w:r>
-        <w:t xml:space="preserve"> - job job_data_download no PDI</w:t>
+        <w:t xml:space="preserve"> - job </w:t>
+      </w:r>
+      <w:proofErr w:type="spellStart"/>
+      <w:r>
+        <w:t>job_data_download</w:t>
+      </w:r>
+      <w:proofErr w:type="spellEnd"/>
+      <w:r>
+        <w:t xml:space="preserve"> no PDI</w:t>
       </w:r>
       <w:bookmarkEnd w:id="33"/>
     </w:p>
@@ -6845,7 +8066,7 @@
       <w:pPr>
         <w:pStyle w:val="Legenda"/>
       </w:pPr>
-      <w:bookmarkStart w:id="34" w:name="_Toc119438932"/>
+      <w:bookmarkStart w:id="34" w:name="_Toc119445428"/>
       <w:r>
         <w:t xml:space="preserve">Figura </w:t>
       </w:r>
@@ -6858,7 +8079,15 @@
         </w:r>
       </w:fldSimple>
       <w:r>
-        <w:t xml:space="preserve"> - job main no PDI</w:t>
+        <w:t xml:space="preserve"> - job </w:t>
+      </w:r>
+      <w:proofErr w:type="spellStart"/>
+      <w:r>
+        <w:t>main</w:t>
+      </w:r>
+      <w:proofErr w:type="spellEnd"/>
+      <w:r>
+        <w:t xml:space="preserve"> no PDI</w:t>
       </w:r>
       <w:bookmarkEnd w:id="34"/>
     </w:p>
@@ -6868,10 +8097,26 @@
       <w:pPr>
         <w:pStyle w:val="Ttulo2"/>
       </w:pPr>
-      <w:bookmarkStart w:id="35" w:name="_Toc119438907"/>
+      <w:bookmarkStart w:id="35" w:name="_Toc119445402"/>
       <w:r>
         <w:lastRenderedPageBreak/>
-        <w:t>Solução em Python com Flask (Web API)</w:t>
+        <w:t xml:space="preserve">Solução em </w:t>
+      </w:r>
+      <w:proofErr w:type="spellStart"/>
+      <w:r>
+        <w:t>Python</w:t>
+      </w:r>
+      <w:proofErr w:type="spellEnd"/>
+      <w:r>
+        <w:t xml:space="preserve"> com </w:t>
+      </w:r>
+      <w:proofErr w:type="spellStart"/>
+      <w:r>
+        <w:t>Flask</w:t>
+      </w:r>
+      <w:proofErr w:type="spellEnd"/>
+      <w:r>
+        <w:t xml:space="preserve"> (Web API)</w:t>
       </w:r>
       <w:bookmarkEnd w:id="35"/>
     </w:p>
@@ -6893,6 +8138,7 @@
       <w:r>
         <w:t xml:space="preserve"> e </w:t>
       </w:r>
+      <w:proofErr w:type="spellStart"/>
       <w:r>
         <w:rPr>
           <w:i/>
@@ -6900,9 +8146,35 @@
         </w:rPr>
         <w:t>transformations</w:t>
       </w:r>
-      <w:r>
-        <w:t xml:space="preserve"> no Pentaho Data Integration (Kettle), o aluno quis desenvolver uma </w:t>
-      </w:r>
+      <w:proofErr w:type="spellEnd"/>
+      <w:r>
+        <w:t xml:space="preserve"> no </w:t>
+      </w:r>
+      <w:proofErr w:type="spellStart"/>
+      <w:r>
+        <w:t>Pentaho</w:t>
+      </w:r>
+      <w:proofErr w:type="spellEnd"/>
+      <w:r>
+        <w:t xml:space="preserve"> Data </w:t>
+      </w:r>
+      <w:proofErr w:type="spellStart"/>
+      <w:r>
+        <w:t>Integration</w:t>
+      </w:r>
+      <w:proofErr w:type="spellEnd"/>
+      <w:r>
+        <w:t xml:space="preserve"> (</w:t>
+      </w:r>
+      <w:proofErr w:type="spellStart"/>
+      <w:r>
+        <w:t>Kettle</w:t>
+      </w:r>
+      <w:proofErr w:type="spellEnd"/>
+      <w:r>
+        <w:t xml:space="preserve">), o aluno quis desenvolver uma </w:t>
+      </w:r>
+      <w:proofErr w:type="spellStart"/>
       <w:r>
         <w:rPr>
           <w:i/>
@@ -6910,8 +8182,25 @@
         </w:rPr>
         <w:t>dashboard</w:t>
       </w:r>
-      <w:r>
-        <w:t xml:space="preserve"> na qual fosse possível visualizar os dados carregados pelo Kettle para o MongoDB de uma forma mais agradável ao utilizador. Para tal, desenvolveu uma </w:t>
+      <w:proofErr w:type="spellEnd"/>
+      <w:r>
+        <w:t xml:space="preserve"> na qual fosse possível visualizar os dados carregados pelo </w:t>
+      </w:r>
+      <w:proofErr w:type="spellStart"/>
+      <w:r>
+        <w:t>Kettle</w:t>
+      </w:r>
+      <w:proofErr w:type="spellEnd"/>
+      <w:r>
+        <w:t xml:space="preserve"> para o </w:t>
+      </w:r>
+      <w:proofErr w:type="spellStart"/>
+      <w:r>
+        <w:t>MongoDB</w:t>
+      </w:r>
+      <w:proofErr w:type="spellEnd"/>
+      <w:r>
+        <w:t xml:space="preserve"> de uma forma mais agradável ao utilizador. Para tal, desenvolveu uma </w:t>
       </w:r>
       <w:r>
         <w:rPr>
@@ -6921,8 +8210,17 @@
         <w:t xml:space="preserve">web API </w:t>
       </w:r>
       <w:r>
-        <w:t xml:space="preserve">simples em Python, utilizando uma </w:t>
-      </w:r>
+        <w:t xml:space="preserve">simples em </w:t>
+      </w:r>
+      <w:proofErr w:type="spellStart"/>
+      <w:r>
+        <w:t>Python</w:t>
+      </w:r>
+      <w:proofErr w:type="spellEnd"/>
+      <w:r>
+        <w:t xml:space="preserve">, utilizando uma </w:t>
+      </w:r>
+      <w:proofErr w:type="spellStart"/>
       <w:r>
         <w:rPr>
           <w:i/>
@@ -6930,19 +8228,38 @@
         </w:rPr>
         <w:t>framework</w:t>
       </w:r>
-      <w:r>
-        <w:t xml:space="preserve"> chamada Flask, que com apenas um </w:t>
-      </w:r>
-      <w:r>
-        <w:rPr>
-          <w:i/>
-          <w:iCs/>
-        </w:rPr>
-        <w:t>request GET</w:t>
+      <w:proofErr w:type="spellEnd"/>
+      <w:r>
+        <w:t xml:space="preserve"> chamada </w:t>
+      </w:r>
+      <w:proofErr w:type="spellStart"/>
+      <w:r>
+        <w:t>Flask</w:t>
+      </w:r>
+      <w:proofErr w:type="spellEnd"/>
+      <w:r>
+        <w:t xml:space="preserve">, que com apenas um </w:t>
+      </w:r>
+      <w:proofErr w:type="spellStart"/>
+      <w:r>
+        <w:rPr>
+          <w:i/>
+          <w:iCs/>
+        </w:rPr>
+        <w:t>request</w:t>
+      </w:r>
+      <w:proofErr w:type="spellEnd"/>
+      <w:r>
+        <w:rPr>
+          <w:i/>
+          <w:iCs/>
+        </w:rPr>
+        <w:t xml:space="preserve"> GET</w:t>
       </w:r>
       <w:r>
         <w:t xml:space="preserve">, consegue fazer chegar os dados a qualquer tipo de aplicação que consiga fazer </w:t>
       </w:r>
+      <w:proofErr w:type="spellStart"/>
       <w:r>
         <w:rPr>
           <w:i/>
@@ -6950,6 +8267,7 @@
         </w:rPr>
         <w:t>requests</w:t>
       </w:r>
+      <w:proofErr w:type="spellEnd"/>
       <w:r>
         <w:t xml:space="preserve"> a uma API, no caso, uma </w:t>
       </w:r>
@@ -6961,7 +8279,15 @@
         <w:t>web app</w:t>
       </w:r>
       <w:r>
-        <w:t xml:space="preserve"> em AngularJS.</w:t>
+        <w:t xml:space="preserve"> em </w:t>
+      </w:r>
+      <w:proofErr w:type="spellStart"/>
+      <w:r>
+        <w:t>AngularJS</w:t>
+      </w:r>
+      <w:proofErr w:type="spellEnd"/>
+      <w:r>
+        <w:t>.</w:t>
       </w:r>
     </w:p>
     <w:p>
@@ -7015,7 +8341,7 @@
         <w:pStyle w:val="Legenda"/>
         <w:jc w:val="both"/>
       </w:pPr>
-      <w:bookmarkStart w:id="36" w:name="_Toc119438933"/>
+      <w:bookmarkStart w:id="36" w:name="_Toc119445429"/>
       <w:r>
         <w:t xml:space="preserve">Figura </w:t>
       </w:r>
@@ -7028,9 +8354,14 @@
         </w:r>
       </w:fldSimple>
       <w:r>
-        <w:t xml:space="preserve"> - Web API Python</w:t>
+        <w:t xml:space="preserve"> - Web API </w:t>
+      </w:r>
+      <w:proofErr w:type="spellStart"/>
+      <w:r>
+        <w:t>Python</w:t>
       </w:r>
       <w:bookmarkEnd w:id="36"/>
+      <w:proofErr w:type="spellEnd"/>
     </w:p>
     <w:p/>
     <w:p/>
@@ -7040,12 +8371,17 @@
       <w:pPr>
         <w:pStyle w:val="Ttulo2"/>
       </w:pPr>
-      <w:bookmarkStart w:id="37" w:name="_Toc119438908"/>
+      <w:bookmarkStart w:id="37" w:name="_Toc119445403"/>
       <w:r>
         <w:lastRenderedPageBreak/>
-        <w:t>Solução em AngularJS</w:t>
+        <w:t xml:space="preserve">Solução em </w:t>
+      </w:r>
+      <w:proofErr w:type="spellStart"/>
+      <w:r>
+        <w:t>AngularJS</w:t>
       </w:r>
       <w:bookmarkEnd w:id="37"/>
+      <w:proofErr w:type="spellEnd"/>
     </w:p>
     <w:p>
       <w:pPr>
@@ -7055,6 +8391,7 @@
         <w:tab/>
         <w:t xml:space="preserve">Por fim, e como mencionado anteriormente, o aluno desenvolveu um </w:t>
       </w:r>
+      <w:proofErr w:type="spellStart"/>
       <w:r>
         <w:rPr>
           <w:i/>
@@ -7062,9 +8399,11 @@
         </w:rPr>
         <w:t>dashboard</w:t>
       </w:r>
+      <w:proofErr w:type="spellEnd"/>
       <w:r>
         <w:t xml:space="preserve"> simples, com apenas uma tabela, onde é possível visualizar a informação de 100 registos obtidos via </w:t>
       </w:r>
+      <w:proofErr w:type="spellStart"/>
       <w:r>
         <w:rPr>
           <w:i/>
@@ -7072,6 +8411,7 @@
         </w:rPr>
         <w:t>request</w:t>
       </w:r>
+      <w:proofErr w:type="spellEnd"/>
       <w:r>
         <w:t xml:space="preserve"> e pesquisar pelos campos dos mesmos.</w:t>
       </w:r>
@@ -7082,6 +8422,9 @@
         <w:jc w:val="both"/>
       </w:pPr>
       <w:r>
+        <w:rPr>
+          <w:noProof/>
+        </w:rPr>
         <w:drawing>
           <wp:inline distT="0" distB="0" distL="0" distR="0" wp14:anchorId="1FD31900" wp14:editId="0C96F219">
             <wp:extent cx="5400040" cy="3119755"/>
@@ -7124,7 +8467,7 @@
         <w:pStyle w:val="Legenda"/>
         <w:jc w:val="both"/>
       </w:pPr>
-      <w:bookmarkStart w:id="38" w:name="_Toc119438934"/>
+      <w:bookmarkStart w:id="38" w:name="_Toc119445430"/>
       <w:r>
         <w:t xml:space="preserve">Figura </w:t>
       </w:r>
@@ -7137,15 +8480,31 @@
         </w:r>
       </w:fldSimple>
       <w:r>
-        <w:t xml:space="preserve"> - Dashboard AngularJS</w:t>
+        <w:t xml:space="preserve"> - </w:t>
+      </w:r>
+      <w:proofErr w:type="spellStart"/>
+      <w:r>
+        <w:t>Dashboard</w:t>
+      </w:r>
+      <w:proofErr w:type="spellEnd"/>
+      <w:r>
+        <w:t xml:space="preserve"> </w:t>
+      </w:r>
+      <w:proofErr w:type="spellStart"/>
+      <w:r>
+        <w:t>AngularJS</w:t>
       </w:r>
       <w:bookmarkEnd w:id="38"/>
+      <w:proofErr w:type="spellEnd"/>
     </w:p>
     <w:p>
       <w:pPr>
         <w:keepNext/>
       </w:pPr>
       <w:r>
+        <w:rPr>
+          <w:noProof/>
+        </w:rPr>
         <w:drawing>
           <wp:inline distT="0" distB="0" distL="0" distR="0" wp14:anchorId="0675B500" wp14:editId="72A1F6A9">
             <wp:extent cx="5400040" cy="392430"/>
@@ -7187,7 +8546,7 @@
       <w:pPr>
         <w:pStyle w:val="Legenda"/>
       </w:pPr>
-      <w:bookmarkStart w:id="39" w:name="_Toc119438935"/>
+      <w:bookmarkStart w:id="39" w:name="_Toc119445431"/>
       <w:r>
         <w:t xml:space="preserve">Figura </w:t>
       </w:r>
@@ -7200,7 +8559,23 @@
         </w:r>
       </w:fldSimple>
       <w:r>
-        <w:t xml:space="preserve"> - Dashboard AngularJS Pesquisa</w:t>
+        <w:t xml:space="preserve"> - </w:t>
+      </w:r>
+      <w:proofErr w:type="spellStart"/>
+      <w:r>
+        <w:t>Dashboard</w:t>
+      </w:r>
+      <w:proofErr w:type="spellEnd"/>
+      <w:r>
+        <w:t xml:space="preserve"> </w:t>
+      </w:r>
+      <w:proofErr w:type="spellStart"/>
+      <w:r>
+        <w:t>AngularJS</w:t>
+      </w:r>
+      <w:proofErr w:type="spellEnd"/>
+      <w:r>
+        <w:t xml:space="preserve"> Pesquisa</w:t>
       </w:r>
       <w:bookmarkEnd w:id="39"/>
     </w:p>
@@ -7221,7 +8596,7 @@
       <w:pPr>
         <w:pStyle w:val="Ttulo1"/>
       </w:pPr>
-      <w:bookmarkStart w:id="40" w:name="_Toc119438909"/>
+      <w:bookmarkStart w:id="40" w:name="_Toc119445404"/>
       <w:r>
         <w:lastRenderedPageBreak/>
         <w:t>Conclusão</w:t>
@@ -7232,31 +8607,538 @@
       <w:pPr>
         <w:jc w:val="both"/>
       </w:pPr>
-    </w:p>
-    <w:p/>
-    <w:p/>
-    <w:p/>
-    <w:p/>
-    <w:p/>
-    <w:p/>
-    <w:p/>
-    <w:p/>
-    <w:p/>
-    <w:p>
-      <w:r>
-        <w:t>Conclusão</w:t>
-      </w:r>
-    </w:p>
-    <w:p>
-      <w:r>
-        <w:t>Webgrafia</w:t>
-      </w:r>
-    </w:p>
-    <w:p>
-      <w:r>
-        <w:t>Não esquecer README!</w:t>
-      </w:r>
-    </w:p>
+      <w:r>
+        <w:tab/>
+        <w:t>Após todo o desenvolvimento do projeto, o aluno conseguiu interiorizar alguns conceitos da UC de Integração de Sistemas de Informação e em que é que este tópico é tão importante no dia-a-dia.</w:t>
+      </w:r>
+    </w:p>
+    <w:p>
+      <w:pPr>
+        <w:jc w:val="both"/>
+      </w:pPr>
+      <w:r>
+        <w:tab/>
+        <w:t>A integração de dados deve ser sempre considerada uma prioridade no desenvolvimento de novas aplicações ou na atualização de existentes, dado que é impossível prever aquilo que será feito no futuro – e na área IT, as coisas movem-se muito rápido, tornando assim este tema mais pertinente – e, como tal, os dados devem ser sempre tratados como algo que deve ser flexível (fácil de integrar), mas sem nunca perder algumas características que são quase sempre esperadas dos mesmos – a sua coesão, segurança e manutenção.</w:t>
+      </w:r>
+    </w:p>
+    <w:p>
+      <w:pPr>
+        <w:jc w:val="both"/>
+      </w:pPr>
+      <w:r>
+        <w:tab/>
+        <w:t>Posto isto, as ferramentas de ETL, como a que foi aqui utilizada, são bastante facilitadoras no processo de agilizar estes processos e adequar os dados à solução ou soluções que pretendemos implementar.</w:t>
+      </w:r>
+    </w:p>
+    <w:p>
+      <w:pPr>
+        <w:jc w:val="both"/>
+      </w:pPr>
+      <w:r>
+        <w:tab/>
+      </w:r>
+      <w:r>
+        <w:t xml:space="preserve">Para além da utilização da ferramenta de ETL foram utilizadas também outras ferramentas, nomeadamente linguagens de programação, para demonstrar que os resultados obtidos a partir da ferramenta </w:t>
+      </w:r>
+      <w:proofErr w:type="spellStart"/>
+      <w:r>
+        <w:rPr>
+          <w:i/>
+          <w:iCs/>
+        </w:rPr>
+        <w:t>Pentaho</w:t>
+      </w:r>
+      <w:proofErr w:type="spellEnd"/>
+      <w:r>
+        <w:rPr>
+          <w:i/>
+          <w:iCs/>
+        </w:rPr>
+        <w:t xml:space="preserve"> Data </w:t>
+      </w:r>
+      <w:proofErr w:type="spellStart"/>
+      <w:r>
+        <w:rPr>
+          <w:i/>
+          <w:iCs/>
+        </w:rPr>
+        <w:t>Integration</w:t>
+      </w:r>
+      <w:proofErr w:type="spellEnd"/>
+      <w:r>
+        <w:rPr>
+          <w:i/>
+          <w:iCs/>
+        </w:rPr>
+        <w:t xml:space="preserve"> </w:t>
+      </w:r>
+      <w:r>
+        <w:t xml:space="preserve">têm aplicabilidade em soluções reais – no caso deste projeto, optou-se por utilizar </w:t>
+      </w:r>
+      <w:proofErr w:type="spellStart"/>
+      <w:r>
+        <w:t>MongoDB</w:t>
+      </w:r>
+      <w:proofErr w:type="spellEnd"/>
+      <w:r>
+        <w:t xml:space="preserve">, </w:t>
+      </w:r>
+      <w:proofErr w:type="spellStart"/>
+      <w:r>
+        <w:t>Python</w:t>
+      </w:r>
+      <w:proofErr w:type="spellEnd"/>
+      <w:r>
+        <w:t xml:space="preserve"> e </w:t>
+      </w:r>
+      <w:proofErr w:type="spellStart"/>
+      <w:r>
+        <w:t>AngularJS</w:t>
+      </w:r>
+      <w:proofErr w:type="spellEnd"/>
+      <w:r>
+        <w:t>, ferramentas e linguagens muito utilizadas no mercado à data de hoje.</w:t>
+      </w:r>
+    </w:p>
+    <w:p>
+      <w:pPr>
+        <w:jc w:val="both"/>
+      </w:pPr>
+      <w:r>
+        <w:tab/>
+        <w:t xml:space="preserve">Também o desenvolvimento de uma </w:t>
+      </w:r>
+      <w:r>
+        <w:rPr>
+          <w:i/>
+          <w:iCs/>
+        </w:rPr>
+        <w:t>web API</w:t>
+      </w:r>
+      <w:r>
+        <w:t xml:space="preserve"> se pode considerar um processo de integração de sistemas de informação, dado que a mesma pode ser consumida tanto por uma </w:t>
+      </w:r>
+      <w:proofErr w:type="spellStart"/>
+      <w:r>
+        <w:rPr>
+          <w:i/>
+          <w:iCs/>
+        </w:rPr>
+        <w:t>dashboard</w:t>
+      </w:r>
+      <w:proofErr w:type="spellEnd"/>
+      <w:r>
+        <w:t xml:space="preserve"> feita em </w:t>
+      </w:r>
+      <w:proofErr w:type="spellStart"/>
+      <w:r>
+        <w:t>AngularJS</w:t>
+      </w:r>
+      <w:proofErr w:type="spellEnd"/>
+      <w:r>
+        <w:t xml:space="preserve">, como por uma aplicação móvel em </w:t>
+      </w:r>
+      <w:proofErr w:type="spellStart"/>
+      <w:r>
+        <w:t>Kotlin</w:t>
+      </w:r>
+      <w:proofErr w:type="spellEnd"/>
+      <w:r>
+        <w:t>, ou outro tipo de soluções…</w:t>
+      </w:r>
+    </w:p>
+    <w:p>
+      <w:pPr>
+        <w:jc w:val="both"/>
+      </w:pPr>
+      <w:r>
+        <w:tab/>
+        <w:t xml:space="preserve">Por fim, é importante mencionar que o aluno considera que cumpriu com todos os objetivos propostos no enunciado do Trabalho Prático e crê que conseguiu demonstrar a aplicabilidade da Integração de Dados no mundo real e “sequencialmente” – começando pela extração dos dados, transformação e carregamento via </w:t>
+      </w:r>
+      <w:proofErr w:type="spellStart"/>
+      <w:r>
+        <w:t>Kettle</w:t>
+      </w:r>
+      <w:proofErr w:type="spellEnd"/>
+      <w:r>
+        <w:t xml:space="preserve">; </w:t>
+      </w:r>
+      <w:r>
+        <w:rPr>
+          <w:i/>
+          <w:iCs/>
+        </w:rPr>
+        <w:t>web API</w:t>
+      </w:r>
+      <w:r>
+        <w:t xml:space="preserve"> que consegue devolver os dados carregados pelo </w:t>
+      </w:r>
+      <w:proofErr w:type="spellStart"/>
+      <w:r>
+        <w:t>Kettle</w:t>
+      </w:r>
+      <w:proofErr w:type="spellEnd"/>
+      <w:r>
+        <w:t xml:space="preserve"> para uma base de dados; por fim uma </w:t>
+      </w:r>
+      <w:proofErr w:type="spellStart"/>
+      <w:r>
+        <w:rPr>
+          <w:i/>
+          <w:iCs/>
+        </w:rPr>
+        <w:t>dashboard</w:t>
+      </w:r>
+      <w:proofErr w:type="spellEnd"/>
+      <w:r>
+        <w:t xml:space="preserve"> que consegue visualizar estes mesmos dados, utilizando a </w:t>
+      </w:r>
+      <w:r>
+        <w:rPr>
+          <w:i/>
+          <w:iCs/>
+        </w:rPr>
+        <w:t>web API</w:t>
+      </w:r>
+      <w:r>
+        <w:t>.</w:t>
+      </w:r>
+    </w:p>
+    <w:p/>
+    <w:p/>
+    <w:p/>
+    <w:p/>
+    <w:p/>
+    <w:p/>
+    <w:p/>
+    <w:p/>
+    <w:p/>
+    <w:p/>
+    <w:p/>
+    <w:bookmarkStart w:id="41" w:name="_Toc119445405" w:displacedByCustomXml="next"/>
+    <w:sdt>
+      <w:sdtPr>
+        <w:id w:val="1484662379"/>
+        <w:docPartObj>
+          <w:docPartGallery w:val="Bibliographies"/>
+          <w:docPartUnique/>
+        </w:docPartObj>
+      </w:sdtPr>
+      <w:sdtEndPr>
+        <w:rPr>
+          <w:rFonts w:asciiTheme="minorHAnsi" w:eastAsiaTheme="minorHAnsi" w:hAnsiTheme="minorHAnsi" w:cstheme="minorBidi"/>
+          <w:color w:val="auto"/>
+          <w:sz w:val="22"/>
+          <w:szCs w:val="22"/>
+        </w:rPr>
+      </w:sdtEndPr>
+      <w:sdtContent>
+        <w:p>
+          <w:pPr>
+            <w:pStyle w:val="Ttulo1"/>
+          </w:pPr>
+          <w:r>
+            <w:t>Referências</w:t>
+          </w:r>
+          <w:bookmarkEnd w:id="41"/>
+        </w:p>
+        <w:sdt>
+          <w:sdtPr>
+            <w:id w:val="-573587230"/>
+            <w:bibliography/>
+          </w:sdtPr>
+          <w:sdtContent>
+            <w:p>
+              <w:pPr>
+                <w:pStyle w:val="Bibliografia"/>
+                <w:ind w:left="720" w:hanging="720"/>
+                <w:rPr>
+                  <w:noProof/>
+                  <w:sz w:val="24"/>
+                  <w:szCs w:val="24"/>
+                </w:rPr>
+              </w:pPr>
+              <w:r>
+                <w:fldChar w:fldCharType="begin"/>
+              </w:r>
+              <w:r>
+                <w:instrText>BIBLIOGRAPHY</w:instrText>
+              </w:r>
+              <w:r>
+                <w:fldChar w:fldCharType="separate"/>
+              </w:r>
+              <w:r>
+                <w:rPr>
+                  <w:i/>
+                  <w:iCs/>
+                  <w:noProof/>
+                </w:rPr>
+                <w:t>AngularJS</w:t>
+              </w:r>
+              <w:r>
+                <w:rPr>
+                  <w:noProof/>
+                </w:rPr>
+                <w:t>. (s.d.). Obtido de https://angularjs.org/</w:t>
+              </w:r>
+            </w:p>
+            <w:p>
+              <w:pPr>
+                <w:pStyle w:val="Bibliografia"/>
+                <w:ind w:left="720" w:hanging="720"/>
+                <w:rPr>
+                  <w:noProof/>
+                </w:rPr>
+              </w:pPr>
+              <w:r>
+                <w:rPr>
+                  <w:i/>
+                  <w:iCs/>
+                  <w:noProof/>
+                </w:rPr>
+                <w:t>Flask</w:t>
+              </w:r>
+              <w:r>
+                <w:rPr>
+                  <w:noProof/>
+                </w:rPr>
+                <w:t>. (s.d.). Obtido de https://pt.wikipedia.org/wiki/Flask_(framework_web)</w:t>
+              </w:r>
+            </w:p>
+            <w:p>
+              <w:pPr>
+                <w:pStyle w:val="Bibliografia"/>
+                <w:ind w:left="720" w:hanging="720"/>
+                <w:rPr>
+                  <w:noProof/>
+                </w:rPr>
+              </w:pPr>
+              <w:r>
+                <w:rPr>
+                  <w:i/>
+                  <w:iCs/>
+                  <w:noProof/>
+                </w:rPr>
+                <w:t>Flask</w:t>
+              </w:r>
+              <w:r>
+                <w:rPr>
+                  <w:noProof/>
+                </w:rPr>
+                <w:t>. (s.d.). Obtido de https://flask.palletsprojects.com/en/2.2.x/</w:t>
+              </w:r>
+            </w:p>
+            <w:p>
+              <w:pPr>
+                <w:pStyle w:val="Bibliografia"/>
+                <w:ind w:left="720" w:hanging="720"/>
+                <w:rPr>
+                  <w:noProof/>
+                </w:rPr>
+              </w:pPr>
+              <w:r>
+                <w:rPr>
+                  <w:i/>
+                  <w:iCs/>
+                  <w:noProof/>
+                </w:rPr>
+                <w:t>GitHub</w:t>
+              </w:r>
+              <w:r>
+                <w:rPr>
+                  <w:noProof/>
+                </w:rPr>
+                <w:t>. (s.d.). Obtido de https://github.com/</w:t>
+              </w:r>
+            </w:p>
+            <w:p>
+              <w:pPr>
+                <w:pStyle w:val="Bibliografia"/>
+                <w:ind w:left="720" w:hanging="720"/>
+                <w:rPr>
+                  <w:noProof/>
+                </w:rPr>
+              </w:pPr>
+              <w:r>
+                <w:rPr>
+                  <w:noProof/>
+                </w:rPr>
+                <w:t xml:space="preserve">Hitachi. (s.d.). </w:t>
+              </w:r>
+              <w:r>
+                <w:rPr>
+                  <w:i/>
+                  <w:iCs/>
+                  <w:noProof/>
+                </w:rPr>
+                <w:t>Pentaho Data Integration</w:t>
+              </w:r>
+              <w:r>
+                <w:rPr>
+                  <w:noProof/>
+                </w:rPr>
+                <w:t>. Obtido de https://help.hitachivantara.com/Documentation/Pentaho/8.3/Products/Pentaho_Data_Integration</w:t>
+              </w:r>
+            </w:p>
+            <w:p>
+              <w:pPr>
+                <w:pStyle w:val="Bibliografia"/>
+                <w:ind w:left="720" w:hanging="720"/>
+                <w:rPr>
+                  <w:noProof/>
+                </w:rPr>
+              </w:pPr>
+              <w:r>
+                <w:rPr>
+                  <w:noProof/>
+                </w:rPr>
+                <w:t xml:space="preserve">Python. (s.d.). </w:t>
+              </w:r>
+              <w:r>
+                <w:rPr>
+                  <w:i/>
+                  <w:iCs/>
+                  <w:noProof/>
+                </w:rPr>
+                <w:t>Python</w:t>
+              </w:r>
+              <w:r>
+                <w:rPr>
+                  <w:noProof/>
+                </w:rPr>
+                <w:t>. Obtido de https://www.python.org/</w:t>
+              </w:r>
+            </w:p>
+            <w:p>
+              <w:pPr>
+                <w:pStyle w:val="Bibliografia"/>
+                <w:ind w:left="720" w:hanging="720"/>
+                <w:rPr>
+                  <w:noProof/>
+                </w:rPr>
+              </w:pPr>
+              <w:r>
+                <w:rPr>
+                  <w:noProof/>
+                </w:rPr>
+                <w:t xml:space="preserve">Wikipedia. (s.d.). </w:t>
+              </w:r>
+              <w:r>
+                <w:rPr>
+                  <w:i/>
+                  <w:iCs/>
+                  <w:noProof/>
+                </w:rPr>
+                <w:t>AngularJS</w:t>
+              </w:r>
+              <w:r>
+                <w:rPr>
+                  <w:noProof/>
+                </w:rPr>
+                <w:t>. Obtido de https://pt.wikipedia.org/wiki/AngularJS</w:t>
+              </w:r>
+            </w:p>
+            <w:p>
+              <w:pPr>
+                <w:pStyle w:val="Bibliografia"/>
+                <w:ind w:left="720" w:hanging="720"/>
+                <w:rPr>
+                  <w:noProof/>
+                </w:rPr>
+              </w:pPr>
+              <w:r>
+                <w:rPr>
+                  <w:noProof/>
+                </w:rPr>
+                <w:t xml:space="preserve">Wikipedia. (s.d.). </w:t>
+              </w:r>
+              <w:r>
+                <w:rPr>
+                  <w:i/>
+                  <w:iCs/>
+                  <w:noProof/>
+                </w:rPr>
+                <w:t>Git</w:t>
+              </w:r>
+              <w:r>
+                <w:rPr>
+                  <w:noProof/>
+                </w:rPr>
+                <w:t>. Obtido de https://pt.wikipedia.org/wiki/Git</w:t>
+              </w:r>
+            </w:p>
+            <w:p>
+              <w:pPr>
+                <w:pStyle w:val="Bibliografia"/>
+                <w:ind w:left="720" w:hanging="720"/>
+                <w:rPr>
+                  <w:noProof/>
+                </w:rPr>
+              </w:pPr>
+              <w:r>
+                <w:rPr>
+                  <w:noProof/>
+                </w:rPr>
+                <w:t xml:space="preserve">Wikipedia. (s.d.). </w:t>
+              </w:r>
+              <w:r>
+                <w:rPr>
+                  <w:i/>
+                  <w:iCs/>
+                  <w:noProof/>
+                </w:rPr>
+                <w:t>GitHub</w:t>
+              </w:r>
+              <w:r>
+                <w:rPr>
+                  <w:noProof/>
+                </w:rPr>
+                <w:t>. Obtido de https://pt.wikipedia.org/wiki/GitHub</w:t>
+              </w:r>
+            </w:p>
+            <w:p>
+              <w:pPr>
+                <w:pStyle w:val="Bibliografia"/>
+                <w:ind w:left="720" w:hanging="720"/>
+                <w:rPr>
+                  <w:noProof/>
+                </w:rPr>
+              </w:pPr>
+              <w:r>
+                <w:rPr>
+                  <w:noProof/>
+                </w:rPr>
+                <w:t xml:space="preserve">Wikipedia. (s.d.). </w:t>
+              </w:r>
+              <w:r>
+                <w:rPr>
+                  <w:i/>
+                  <w:iCs/>
+                  <w:noProof/>
+                </w:rPr>
+                <w:t>Python</w:t>
+              </w:r>
+              <w:r>
+                <w:rPr>
+                  <w:noProof/>
+                </w:rPr>
+                <w:t>. Obtido de https://pt.wikipedia.org/wiki/Python</w:t>
+              </w:r>
+            </w:p>
+            <w:p>
+              <w:r>
+                <w:rPr>
+                  <w:b/>
+                  <w:bCs/>
+                </w:rPr>
+                <w:fldChar w:fldCharType="end"/>
+              </w:r>
+            </w:p>
+          </w:sdtContent>
+        </w:sdt>
+      </w:sdtContent>
+    </w:sdt>
+    <w:p/>
     <w:sectPr>
       <w:headerReference w:type="even" r:id="rId37"/>
       <w:headerReference w:type="default" r:id="rId38"/>
@@ -8645,6 +10527,14 @@
       <w:ind w:left="220"/>
     </w:pPr>
   </w:style>
+  <w:style w:type="paragraph" w:styleId="Bibliografia">
+    <w:name w:val="Bibliography"/>
+    <w:basedOn w:val="Normal"/>
+    <w:next w:val="Normal"/>
+    <w:uiPriority w:val="37"/>
+    <w:unhideWhenUsed/>
+    <w:rsid w:val="00BD3240"/>
+  </w:style>
 </w:styles>
 </file>
 
@@ -8944,11 +10834,146 @@
 </file>
 
 <file path=customXml/item1.xml><?xml version="1.0" encoding="utf-8"?>
-<b:Sources xmlns:b="http://schemas.openxmlformats.org/officeDocument/2006/bibliography" xmlns="http://schemas.openxmlformats.org/officeDocument/2006/bibliography" SelectedStyle="\APASixthEditionOfficeOnline.xsl" StyleName="APA" Version="6"/>
+<b:Sources xmlns:b="http://schemas.openxmlformats.org/officeDocument/2006/bibliography" xmlns="http://schemas.openxmlformats.org/officeDocument/2006/bibliography" SelectedStyle="\APASixthEditionOfficeOnline.xsl" StyleName="APA" Version="6">
+  <b:Source>
+    <b:Tag>htt</b:Tag>
+    <b:SourceType>InternetSite</b:SourceType>
+    <b:Guid>{762D2D50-6889-494E-9683-70FD6E0E6096}</b:Guid>
+    <b:URL>https://help.hitachivantara.com/Documentation/Pentaho/8.3/Products/Pentaho_Data_Integration</b:URL>
+    <b:Author>
+      <b:Author>
+        <b:NameList>
+          <b:Person>
+            <b:Last>Hitachi</b:Last>
+          </b:Person>
+        </b:NameList>
+      </b:Author>
+    </b:Author>
+    <b:Title>Pentaho Data Integration</b:Title>
+    <b:RefOrder>1</b:RefOrder>
+  </b:Source>
+  <b:Source>
+    <b:Tag>htt1</b:Tag>
+    <b:SourceType>InternetSite</b:SourceType>
+    <b:Guid>{291C7DEC-116F-4B5D-9F65-EBDC6152508F}</b:Guid>
+    <b:URL>https://pt.wikipedia.org/wiki/Python</b:URL>
+    <b:Author>
+      <b:Author>
+        <b:NameList>
+          <b:Person>
+            <b:Last>Wikipedia</b:Last>
+          </b:Person>
+        </b:NameList>
+      </b:Author>
+    </b:Author>
+    <b:Title>Python</b:Title>
+    <b:RefOrder>2</b:RefOrder>
+  </b:Source>
+  <b:Source>
+    <b:Tag>htt2</b:Tag>
+    <b:SourceType>InternetSite</b:SourceType>
+    <b:Guid>{2720516B-99B9-427E-BD9E-E098F2278ECC}</b:Guid>
+    <b:URL>https://www.python.org/</b:URL>
+    <b:Author>
+      <b:Author>
+        <b:NameList>
+          <b:Person>
+            <b:Last>Python</b:Last>
+          </b:Person>
+        </b:NameList>
+      </b:Author>
+    </b:Author>
+    <b:Title>Python</b:Title>
+    <b:RefOrder>3</b:RefOrder>
+  </b:Source>
+  <b:Source>
+    <b:Tag>htt3</b:Tag>
+    <b:SourceType>InternetSite</b:SourceType>
+    <b:Guid>{5CACE26A-69F2-48DE-938C-B8ED33AD1332}</b:Guid>
+    <b:URL>https://pt.wikipedia.org/wiki/Flask_(framework_web)</b:URL>
+    <b:Title>Flask</b:Title>
+    <b:RefOrder>4</b:RefOrder>
+  </b:Source>
+  <b:Source>
+    <b:Tag>htt4</b:Tag>
+    <b:SourceType>InternetSite</b:SourceType>
+    <b:Guid>{15AE631F-8151-4BAB-909A-96883BAA2A3C}</b:Guid>
+    <b:URL>https://flask.palletsprojects.com/en/2.2.x/</b:URL>
+    <b:Title>Flask</b:Title>
+    <b:RefOrder>5</b:RefOrder>
+  </b:Source>
+  <b:Source>
+    <b:Tag>htt5</b:Tag>
+    <b:SourceType>InternetSite</b:SourceType>
+    <b:Guid>{621D2657-9A54-433A-BFCB-7BF934AD305E}</b:Guid>
+    <b:URL>https://angularjs.org/</b:URL>
+    <b:Title>AngularJS</b:Title>
+    <b:RefOrder>6</b:RefOrder>
+  </b:Source>
+  <b:Source>
+    <b:Tag>htt6</b:Tag>
+    <b:SourceType>InternetSite</b:SourceType>
+    <b:Guid>{53F89334-F2C4-420D-B004-C3B6292F4117}</b:Guid>
+    <b:URL>https://pt.wikipedia.org/wiki/AngularJS</b:URL>
+    <b:Author>
+      <b:Author>
+        <b:NameList>
+          <b:Person>
+            <b:Last>Wikipedia</b:Last>
+          </b:Person>
+        </b:NameList>
+      </b:Author>
+    </b:Author>
+    <b:Title>AngularJS</b:Title>
+    <b:RefOrder>7</b:RefOrder>
+  </b:Source>
+  <b:Source>
+    <b:Tag>htt7</b:Tag>
+    <b:SourceType>InternetSite</b:SourceType>
+    <b:Guid>{573E409D-3034-4182-A686-B4A9D685FB66}</b:Guid>
+    <b:URL>https://pt.wikipedia.org/wiki/Git</b:URL>
+    <b:Author>
+      <b:Author>
+        <b:NameList>
+          <b:Person>
+            <b:Last>Wikipedia</b:Last>
+          </b:Person>
+        </b:NameList>
+      </b:Author>
+    </b:Author>
+    <b:Title>Git</b:Title>
+    <b:RefOrder>8</b:RefOrder>
+  </b:Source>
+  <b:Source>
+    <b:Tag>htt8</b:Tag>
+    <b:SourceType>InternetSite</b:SourceType>
+    <b:Guid>{4CFEB289-682E-4ABB-9F14-12E392235B39}</b:Guid>
+    <b:URL>https://pt.wikipedia.org/wiki/GitHub</b:URL>
+    <b:Author>
+      <b:Author>
+        <b:NameList>
+          <b:Person>
+            <b:Last>Wikipedia</b:Last>
+          </b:Person>
+        </b:NameList>
+      </b:Author>
+    </b:Author>
+    <b:Title>GitHub</b:Title>
+    <b:RefOrder>9</b:RefOrder>
+  </b:Source>
+  <b:Source>
+    <b:Tag>htt9</b:Tag>
+    <b:SourceType>InternetSite</b:SourceType>
+    <b:Guid>{0CFCDB6A-5B97-495E-99DB-214A167FD2D8}</b:Guid>
+    <b:URL>https://github.com/</b:URL>
+    <b:Title>GitHub</b:Title>
+    <b:RefOrder>10</b:RefOrder>
+  </b:Source>
+</b:Sources>
 </file>
 
 <file path=customXml/itemProps1.xml><?xml version="1.0" encoding="utf-8"?>
-<ds:datastoreItem xmlns:ds="http://schemas.openxmlformats.org/officeDocument/2006/customXml" ds:itemID="{CEEB60E7-8619-419B-8946-3AAF52A1B076}">
+<ds:datastoreItem xmlns:ds="http://schemas.openxmlformats.org/officeDocument/2006/customXml" ds:itemID="{A2D204EC-5513-4144-9123-93CE099F35DE}">
   <ds:schemaRefs>
     <ds:schemaRef ds:uri="http://schemas.openxmlformats.org/officeDocument/2006/bibliography"/>
   </ds:schemaRefs>

</xml_diff>